<commit_message>
[master] - [cambios para envio de arrays]
</commit_message>
<xml_diff>
--- a/configuracion/GUIA DE USUARIO.docx
+++ b/configuracion/GUIA DE USUARIO.docx
@@ -9,25 +9,19 @@
           <w:b/>
         </w:rPr>
       </w:pPr>
-      <w:r>
-        <w:rPr>
-          <w:b/>
-        </w:rPr>
-        <w:t>MANUAL USUARIO - APLICACION</w:t>
-      </w:r>
-      <w:r>
-        <w:rPr>
-          <w:b/>
-        </w:rPr>
-        <w:t xml:space="preserve"> </w:t>
-      </w:r>
       <w:bookmarkStart w:id="0" w:name="_GoBack"/>
       <w:bookmarkEnd w:id="0"/>
       <w:r>
         <w:rPr>
           <w:b/>
         </w:rPr>
-        <w:t>PANADERIA</w:t>
+        <w:t>MANUAL USUARIO - APLICACION</w:t>
+      </w:r>
+      <w:r>
+        <w:rPr>
+          <w:b/>
+        </w:rPr>
+        <w:t xml:space="preserve"> PANADERIA</w:t>
       </w:r>
     </w:p>
     <w:p>
@@ -912,13 +906,7 @@
         <w:rPr>
           <w:b/>
         </w:rPr>
-        <w:t xml:space="preserve">TIPO </w:t>
-      </w:r>
-      <w:r>
-        <w:rPr>
-          <w:b/>
-        </w:rPr>
-        <w:t>COMPROBANTE</w:t>
+        <w:t>TIPO COMPROBANTE</w:t>
       </w:r>
     </w:p>
     <w:p>
@@ -938,10 +926,7 @@
         <w:jc w:val="both"/>
       </w:pPr>
       <w:r>
-        <w:t xml:space="preserve">NOMBRE: </w:t>
-      </w:r>
-      <w:r>
-        <w:t>TICKET</w:t>
+        <w:t>NOMBRE: TICKET</w:t>
       </w:r>
     </w:p>
     <w:p>
@@ -954,10 +939,7 @@
         <w:t xml:space="preserve">CODIGO: </w:t>
       </w:r>
       <w:r>
-        <w:t>TICK</w:t>
-      </w:r>
-      <w:r>
-        <w:t xml:space="preserve"> </w:t>
+        <w:t xml:space="preserve">TICK </w:t>
       </w:r>
     </w:p>
     <w:p>
@@ -1156,17 +1138,11 @@
         <w:jc w:val="both"/>
       </w:pPr>
       <w:r>
-        <w:t xml:space="preserve">Bandeja que contiene todos </w:t>
-      </w:r>
-      <w:r>
-        <w:t xml:space="preserve">parámetros para generar la numeración de </w:t>
+        <w:t xml:space="preserve">Bandeja que contiene todos parámetros para generar la numeración de </w:t>
       </w:r>
       <w:proofErr w:type="gramStart"/>
       <w:r>
-        <w:t xml:space="preserve">tickets </w:t>
-      </w:r>
-      <w:r>
-        <w:t>.</w:t>
+        <w:t>tickets .</w:t>
       </w:r>
       <w:proofErr w:type="gramEnd"/>
     </w:p>
@@ -1212,13 +1188,7 @@
         <w:jc w:val="both"/>
       </w:pPr>
       <w:r>
-        <w:t xml:space="preserve">En esta interfaz se podrá ver la lista de </w:t>
-      </w:r>
-      <w:r>
-        <w:t>numeradores</w:t>
-      </w:r>
-      <w:r>
-        <w:t xml:space="preserve"> que utiliza la aplicación.</w:t>
+        <w:t>En esta interfaz se podrá ver la lista de numeradores que utiliza la aplicación.</w:t>
       </w:r>
     </w:p>
     <w:p>
@@ -1786,13 +1756,7 @@
         <w:jc w:val="both"/>
       </w:pPr>
       <w:r>
-        <w:t xml:space="preserve">Permitir </w:t>
-      </w:r>
-      <w:r>
-        <w:t>eliminar</w:t>
-      </w:r>
-      <w:r>
-        <w:t xml:space="preserve"> los registros de numeradores de los tickets en caso de  error al registrar.</w:t>
+        <w:t>Permitir eliminar los registros de numeradores de los tickets en caso de  error al registrar.</w:t>
       </w:r>
     </w:p>
     <w:p>
@@ -1858,10 +1822,7 @@
         <w:jc w:val="both"/>
       </w:pPr>
       <w:r>
-        <w:t>Solicitud de</w:t>
-      </w:r>
-      <w:r>
-        <w:t xml:space="preserve"> confirmación antes de eliminar.</w:t>
+        <w:t>Solicitud de confirmación antes de eliminar.</w:t>
       </w:r>
     </w:p>
     <w:p>
@@ -1943,13 +1904,7 @@
         <w:rPr>
           <w:b/>
         </w:rPr>
-        <w:t xml:space="preserve">REGISTRAR </w:t>
-      </w:r>
-      <w:r>
-        <w:rPr>
-          <w:b/>
-        </w:rPr>
-        <w:t>TIPOS DE INSUMOS</w:t>
+        <w:t>REGISTRAR TIPOS DE INSUMOS</w:t>
       </w:r>
     </w:p>
     <w:p>
@@ -1959,19 +1914,7 @@
         <w:jc w:val="both"/>
       </w:pPr>
       <w:r>
-        <w:t xml:space="preserve">Bandeja que contiene todos </w:t>
-      </w:r>
-      <w:r>
-        <w:t>tipos de insumos</w:t>
-      </w:r>
-      <w:r>
-        <w:t xml:space="preserve"> </w:t>
-      </w:r>
-      <w:r>
-        <w:t>que utilizaran los trabajadores</w:t>
-      </w:r>
-      <w:r>
-        <w:t>.</w:t>
+        <w:t>Bandeja que contiene todos tipos de insumos que utilizaran los trabajadores.</w:t>
       </w:r>
     </w:p>
     <w:p>
@@ -2016,19 +1959,7 @@
         <w:jc w:val="both"/>
       </w:pPr>
       <w:r>
-        <w:t xml:space="preserve">En esta interfaz se podrá ver la lista de </w:t>
-      </w:r>
-      <w:r>
-        <w:t>tipos de insumos</w:t>
-      </w:r>
-      <w:r>
-        <w:t xml:space="preserve"> que utiliza</w:t>
-      </w:r>
-      <w:r>
-        <w:t>n los trabajadores en la preparación de los panes</w:t>
-      </w:r>
-      <w:r>
-        <w:t>.</w:t>
+        <w:t>En esta interfaz se podrá ver la lista de tipos de insumos que utilizan los trabajadores en la preparación de los panes.</w:t>
       </w:r>
     </w:p>
     <w:p>
@@ -2115,10 +2046,7 @@
         <w:jc w:val="both"/>
       </w:pPr>
       <w:r>
-        <w:t>Esta opción permitirá registrar l</w:t>
-      </w:r>
-      <w:r>
-        <w:t xml:space="preserve">os tipos de insumos que </w:t>
+        <w:t xml:space="preserve">Esta opción permitirá registrar los tipos de insumos que </w:t>
       </w:r>
       <w:proofErr w:type="gramStart"/>
       <w:r>
@@ -3110,13 +3038,7 @@
           <w:b/>
         </w:rPr>
         <w:lastRenderedPageBreak/>
-        <w:t>MODIFICAR</w:t>
-      </w:r>
-      <w:r>
-        <w:rPr>
-          <w:b/>
-        </w:rPr>
-        <w:t xml:space="preserve"> PRODUCTO</w:t>
+        <w:t>MODIFICAR PRODUCTO</w:t>
       </w:r>
     </w:p>
     <w:p>
@@ -3126,13 +3048,7 @@
         <w:jc w:val="both"/>
       </w:pPr>
       <w:r>
-        <w:t>Permitirá modificar</w:t>
-      </w:r>
-      <w:r>
-        <w:t xml:space="preserve"> un producto, debe seleccionar </w:t>
-      </w:r>
-      <w:r>
-        <w:t>la siguiente opción:</w:t>
+        <w:t>Permitirá modificar un producto, debe seleccionar la siguiente opción:</w:t>
       </w:r>
     </w:p>
     <w:p>
@@ -3255,13 +3171,7 @@
         <w:rPr>
           <w:b/>
         </w:rPr>
-        <w:t>ELIMINAR</w:t>
-      </w:r>
-      <w:r>
-        <w:rPr>
-          <w:b/>
-        </w:rPr>
-        <w:t xml:space="preserve"> PRODUCTO</w:t>
+        <w:t>ELIMINAR PRODUCTO</w:t>
       </w:r>
     </w:p>
     <w:p>
@@ -3271,19 +3181,7 @@
         <w:jc w:val="both"/>
       </w:pPr>
       <w:r>
-        <w:t xml:space="preserve">Permitirá eliminar </w:t>
-      </w:r>
-      <w:r>
-        <w:t>un producto</w:t>
-      </w:r>
-      <w:r>
-        <w:t xml:space="preserve"> en caso de haber registrado mal</w:t>
-      </w:r>
-      <w:r>
-        <w:t>, debe seleccionar el botón</w:t>
-      </w:r>
-      <w:r>
-        <w:t>:</w:t>
+        <w:t>Permitirá eliminar un producto en caso de haber registrado mal, debe seleccionar el botón:</w:t>
       </w:r>
     </w:p>
     <w:p>
@@ -3899,13 +3797,7 @@
         <w:rPr>
           <w:b/>
         </w:rPr>
-        <w:t xml:space="preserve">MENU </w:t>
-      </w:r>
-      <w:r>
-        <w:rPr>
-          <w:b/>
-        </w:rPr>
-        <w:t>PERSONAL</w:t>
+        <w:t>MENU PERSONAL</w:t>
       </w:r>
     </w:p>
     <w:p>
@@ -4403,13 +4295,7 @@
         <w:t>Inte</w:t>
       </w:r>
       <w:r>
-        <w:t xml:space="preserve">rfaz que permitirá gestionar a los </w:t>
-      </w:r>
-      <w:r>
-        <w:t>insumos utilizados por los trabajadores</w:t>
-      </w:r>
-      <w:r>
-        <w:t xml:space="preserve"> de su empresa.</w:t>
+        <w:t>rfaz que permitirá gestionar a los insumos utilizados por los trabajadores de su empresa.</w:t>
       </w:r>
     </w:p>
     <w:p>
@@ -4435,13 +4321,7 @@
         <w:rPr>
           <w:b/>
         </w:rPr>
-        <w:t xml:space="preserve">BANDEJA </w:t>
-      </w:r>
-      <w:r>
-        <w:rPr>
-          <w:b/>
-        </w:rPr>
-        <w:t>INSUMOS</w:t>
+        <w:t>BANDEJA INSUMOS</w:t>
       </w:r>
     </w:p>
     <w:p>
@@ -4451,10 +4331,7 @@
         <w:jc w:val="both"/>
       </w:pPr>
       <w:r>
-        <w:t xml:space="preserve">Permitirá revisar la lista de </w:t>
-      </w:r>
-      <w:r>
-        <w:t xml:space="preserve">insumos utilizados por los </w:t>
+        <w:t xml:space="preserve">Permitirá revisar la lista de insumos utilizados por los </w:t>
       </w:r>
       <w:proofErr w:type="spellStart"/>
       <w:r>
@@ -4541,13 +4418,7 @@
         <w:rPr>
           <w:b/>
         </w:rPr>
-        <w:t xml:space="preserve">REGISTRAR </w:t>
-      </w:r>
-      <w:r>
-        <w:rPr>
-          <w:b/>
-        </w:rPr>
-        <w:t>INSUMO</w:t>
+        <w:t>REGISTRAR INSUMO</w:t>
       </w:r>
     </w:p>
     <w:p>
@@ -4557,13 +4428,7 @@
         <w:jc w:val="both"/>
       </w:pPr>
       <w:r>
-        <w:t>Permitirá registrar un</w:t>
-      </w:r>
-      <w:r>
-        <w:t xml:space="preserve"> insumo (harina, mantequilla, etc.) utilizado por el</w:t>
-      </w:r>
-      <w:r>
-        <w:t xml:space="preserve"> trabajador.</w:t>
+        <w:t>Permitirá registrar un insumo (harina, mantequilla, etc.) utilizado por el trabajador.</w:t>
       </w:r>
     </w:p>
     <w:p>
@@ -4639,31 +4504,7 @@
         <w:rPr>
           <w:b/>
         </w:rPr>
-        <w:t xml:space="preserve">MODIFICAR </w:t>
-      </w:r>
-      <w:r>
-        <w:rPr>
-          <w:b/>
-        </w:rPr>
-        <w:t>INSUMO UTILIZADO</w:t>
-      </w:r>
-      <w:r>
-        <w:rPr>
-          <w:b/>
-        </w:rPr>
-        <w:t xml:space="preserve"> </w:t>
-      </w:r>
-      <w:r>
-        <w:rPr>
-          <w:b/>
-        </w:rPr>
-        <w:t>POR</w:t>
-      </w:r>
-      <w:r>
-        <w:rPr>
-          <w:b/>
-        </w:rPr>
-        <w:t xml:space="preserve"> PERSONAL</w:t>
+        <w:t>MODIFICAR INSUMO UTILIZADO POR PERSONAL</w:t>
       </w:r>
     </w:p>
     <w:p>
@@ -4673,19 +4514,7 @@
         <w:jc w:val="both"/>
       </w:pPr>
       <w:r>
-        <w:t xml:space="preserve">Permitirá modificar los datos </w:t>
-      </w:r>
-      <w:r>
-        <w:t xml:space="preserve">del insumo utilizado por </w:t>
-      </w:r>
-      <w:r>
-        <w:t>un trabajador</w:t>
-      </w:r>
-      <w:r>
-        <w:t>, en caso de error al registrar u otros</w:t>
-      </w:r>
-      <w:r>
-        <w:t>.</w:t>
+        <w:t>Permitirá modificar los datos del insumo utilizado por un trabajador, en caso de error al registrar u otros.</w:t>
       </w:r>
     </w:p>
     <w:p>
@@ -4813,13 +4642,7 @@
         <w:rPr>
           <w:b/>
         </w:rPr>
-        <w:t xml:space="preserve">ELIMINAR </w:t>
-      </w:r>
-      <w:r>
-        <w:rPr>
-          <w:b/>
-        </w:rPr>
-        <w:t>INSUMO</w:t>
+        <w:t>ELIMINAR INSUMO</w:t>
       </w:r>
     </w:p>
     <w:p>
@@ -4832,16 +4655,7 @@
         <w:t xml:space="preserve">Permitirá </w:t>
       </w:r>
       <w:r>
-        <w:t>eliminar</w:t>
-      </w:r>
-      <w:r>
-        <w:t xml:space="preserve"> un</w:t>
-      </w:r>
-      <w:r>
-        <w:t xml:space="preserve"> insumo utilizador por un</w:t>
-      </w:r>
-      <w:r>
-        <w:t xml:space="preserve"> trabajador</w:t>
+        <w:t>eliminar un insumo utilizador por un trabajador</w:t>
       </w:r>
       <w:r>
         <w:t>, para lo cual le pedirá la confirmación</w:t>
@@ -4982,13 +4796,7 @@
         <w:rPr>
           <w:b/>
         </w:rPr>
-        <w:t xml:space="preserve">REGISTRAR </w:t>
-      </w:r>
-      <w:r>
-        <w:rPr>
-          <w:b/>
-        </w:rPr>
-        <w:t>HONORARIOS (PAGOS AL PERSONAL)</w:t>
+        <w:t>REGISTRAR HONORARIOS (PAGOS AL PERSONAL)</w:t>
       </w:r>
     </w:p>
     <w:p>
@@ -5001,13 +4809,7 @@
         <w:t>Inte</w:t>
       </w:r>
       <w:r>
-        <w:t xml:space="preserve">rfaz que permitirá gestionar a los </w:t>
-      </w:r>
-      <w:r>
-        <w:t>pagos realizados a</w:t>
-      </w:r>
-      <w:r>
-        <w:t xml:space="preserve"> los trabajadores de su empresa.</w:t>
+        <w:t>rfaz que permitirá gestionar a los pagos realizados a los trabajadores de su empresa.</w:t>
       </w:r>
     </w:p>
     <w:p>
@@ -5033,13 +4835,7 @@
         <w:rPr>
           <w:b/>
         </w:rPr>
-        <w:t xml:space="preserve">BANDEJA </w:t>
-      </w:r>
-      <w:r>
-        <w:rPr>
-          <w:b/>
-        </w:rPr>
-        <w:t>HONORARIOS</w:t>
+        <w:t>BANDEJA HONORARIOS</w:t>
       </w:r>
     </w:p>
     <w:p>
@@ -5049,25 +4845,7 @@
         <w:jc w:val="both"/>
       </w:pPr>
       <w:r>
-        <w:t xml:space="preserve">Permitirá revisar la lista de </w:t>
-      </w:r>
-      <w:r>
-        <w:t>pagos</w:t>
-      </w:r>
-      <w:r>
-        <w:t xml:space="preserve"> </w:t>
-      </w:r>
-      <w:r>
-        <w:t xml:space="preserve">a </w:t>
-      </w:r>
-      <w:r>
-        <w:t xml:space="preserve">los </w:t>
-      </w:r>
-      <w:r>
-        <w:t>trabajadores</w:t>
-      </w:r>
-      <w:r>
-        <w:t xml:space="preserve"> de su empresa.</w:t>
+        <w:t>Permitirá revisar la lista de pagos a los trabajadores de su empresa.</w:t>
       </w:r>
     </w:p>
     <w:p>
@@ -5146,13 +4924,7 @@
         <w:rPr>
           <w:b/>
         </w:rPr>
-        <w:t xml:space="preserve">REGISTRAR </w:t>
-      </w:r>
-      <w:r>
-        <w:rPr>
-          <w:b/>
-        </w:rPr>
-        <w:t>HONORARIO</w:t>
+        <w:t>REGISTRAR HONORARIO</w:t>
       </w:r>
     </w:p>
     <w:p>
@@ -5162,19 +4934,7 @@
         <w:jc w:val="both"/>
       </w:pPr>
       <w:r>
-        <w:t>Permitirá</w:t>
-      </w:r>
-      <w:r>
-        <w:t xml:space="preserve"> registrar el pago de honorarios de un trabajador de acuerdo a la cantidad de insumos </w:t>
-      </w:r>
-      <w:r>
-        <w:t>(harina, mantequilla, etc.)</w:t>
-      </w:r>
-      <w:r>
-        <w:t xml:space="preserve"> que utilizo durante su jornada laboral</w:t>
-      </w:r>
-      <w:r>
-        <w:t>.</w:t>
+        <w:t>Permitirá registrar el pago de honorarios de un trabajador de acuerdo a la cantidad de insumos (harina, mantequilla, etc.) que utilizo durante su jornada laboral.</w:t>
       </w:r>
     </w:p>
     <w:p>
@@ -5268,13 +5028,7 @@
         <w:jc w:val="both"/>
       </w:pPr>
       <w:r>
-        <w:t xml:space="preserve">Permitirá </w:t>
-      </w:r>
-      <w:r>
-        <w:t>ver la ficha resumen del honorario pagado al trabajador</w:t>
-      </w:r>
-      <w:r>
-        <w:t>.</w:t>
+        <w:t>Permitirá ver la ficha resumen del honorario pagado al trabajador.</w:t>
       </w:r>
     </w:p>
     <w:p>

</xml_diff>

<commit_message>
[develop] - [Reporte insumos]
</commit_message>
<xml_diff>
--- a/configuracion/GUIA DE USUARIO.docx
+++ b/configuracion/GUIA DE USUARIO.docx
@@ -9,8 +9,6 @@
           <w:b/>
         </w:rPr>
       </w:pPr>
-      <w:bookmarkStart w:id="0" w:name="_GoBack"/>
-      <w:bookmarkEnd w:id="0"/>
       <w:r>
         <w:rPr>
           <w:b/>
@@ -481,12 +479,11 @@
           <w:noProof/>
           <w:lang w:eastAsia="es-PE"/>
         </w:rPr>
-        <w:lastRenderedPageBreak/>
         <w:drawing>
-          <wp:inline distT="0" distB="0" distL="0" distR="0" wp14:anchorId="624D598D" wp14:editId="634D0888">
-            <wp:extent cx="5612130" cy="4838065"/>
-            <wp:effectExtent l="19050" t="19050" r="26670" b="19685"/>
-            <wp:docPr id="44" name="Imagen 44"/>
+          <wp:inline distT="0" distB="0" distL="0" distR="0" wp14:anchorId="5B5618DF" wp14:editId="45898F45">
+            <wp:extent cx="5612130" cy="2675255"/>
+            <wp:effectExtent l="19050" t="19050" r="26670" b="10795"/>
+            <wp:docPr id="2" name="Imagen 2"/>
             <wp:cNvGraphicFramePr>
               <a:graphicFrameLocks xmlns:a="http://schemas.openxmlformats.org/drawingml/2006/main" noChangeAspect="1"/>
             </wp:cNvGraphicFramePr>
@@ -506,7 +503,7 @@
                   <pic:spPr>
                     <a:xfrm>
                       <a:off x="0" y="0"/>
-                      <a:ext cx="5612130" cy="4838065"/>
+                      <a:ext cx="5612130" cy="2675255"/>
                     </a:xfrm>
                     <a:prstGeom prst="rect">
                       <a:avLst/>
@@ -526,6 +523,22 @@
     </w:p>
     <w:p>
       <w:pPr>
+        <w:jc w:val="center"/>
+        <w:rPr>
+          <w:b/>
+        </w:rPr>
+      </w:pPr>
+    </w:p>
+    <w:p>
+      <w:pPr>
+        <w:jc w:val="center"/>
+        <w:rPr>
+          <w:b/>
+        </w:rPr>
+      </w:pPr>
+    </w:p>
+    <w:p>
+      <w:pPr>
         <w:pStyle w:val="Prrafodelista"/>
         <w:numPr>
           <w:ilvl w:val="0"/>
@@ -540,6 +553,7 @@
         <w:rPr>
           <w:b/>
         </w:rPr>
+        <w:lastRenderedPageBreak/>
         <w:t>REGISTRAR SUB PARAMETROS</w:t>
       </w:r>
     </w:p>
@@ -639,7 +653,6 @@
           <w:noProof/>
           <w:lang w:eastAsia="es-PE"/>
         </w:rPr>
-        <w:lastRenderedPageBreak/>
         <w:drawing>
           <wp:inline distT="0" distB="0" distL="0" distR="0" wp14:anchorId="0C0C696F" wp14:editId="53358883">
             <wp:extent cx="4868883" cy="4115248"/>
@@ -821,14 +834,29 @@
         <w:pStyle w:val="Prrafodelista"/>
         <w:ind w:left="1146"/>
         <w:jc w:val="both"/>
-        <w:rPr>
-          <w:b/>
-        </w:rPr>
-      </w:pPr>
-      <w:r>
-        <w:rPr>
-          <w:b/>
-        </w:rPr>
+      </w:pPr>
+    </w:p>
+    <w:p>
+      <w:pPr>
+        <w:pStyle w:val="Prrafodelista"/>
+        <w:ind w:left="1146"/>
+        <w:jc w:val="both"/>
+      </w:pPr>
+    </w:p>
+    <w:p>
+      <w:pPr>
+        <w:pStyle w:val="Prrafodelista"/>
+        <w:ind w:left="1146"/>
+        <w:jc w:val="both"/>
+        <w:rPr>
+          <w:b/>
+        </w:rPr>
+      </w:pPr>
+      <w:r>
+        <w:rPr>
+          <w:b/>
+        </w:rPr>
+        <w:lastRenderedPageBreak/>
         <w:t xml:space="preserve">PARAMETRO: </w:t>
       </w:r>
       <w:r>
@@ -962,14 +990,13 @@
         <w:rPr>
           <w:b/>
         </w:rPr>
-        <w:lastRenderedPageBreak/>
         <w:t xml:space="preserve">PARAMETRO: </w:t>
       </w:r>
       <w:r>
         <w:rPr>
           <w:b/>
         </w:rPr>
-        <w:t>TIPO COMPROBANTE</w:t>
+        <w:t>UNIDAD MEDIDA</w:t>
       </w:r>
     </w:p>
     <w:p>
@@ -989,7 +1016,10 @@
         <w:jc w:val="both"/>
       </w:pPr>
       <w:r>
-        <w:t>NOMBRE: TICKET</w:t>
+        <w:t xml:space="preserve">NOMBRE: </w:t>
+      </w:r>
+      <w:r>
+        <w:t>UNIDAD</w:t>
       </w:r>
     </w:p>
     <w:p>
@@ -1002,7 +1032,7 @@
         <w:t xml:space="preserve">CODIGO: </w:t>
       </w:r>
       <w:r>
-        <w:t xml:space="preserve">TICK </w:t>
+        <w:t>UND</w:t>
       </w:r>
     </w:p>
     <w:p>
@@ -1017,21 +1047,12 @@
         <w:pStyle w:val="Prrafodelista"/>
         <w:ind w:left="1146"/>
         <w:jc w:val="both"/>
-        <w:rPr>
-          <w:b/>
-        </w:rPr>
-      </w:pPr>
-      <w:r>
-        <w:rPr>
-          <w:b/>
-        </w:rPr>
-        <w:t xml:space="preserve">PARAMETRO: </w:t>
-      </w:r>
-      <w:r>
-        <w:rPr>
-          <w:b/>
-        </w:rPr>
-        <w:t>UNIDAD MEDIDA</w:t>
+      </w:pPr>
+      <w:r>
+        <w:t xml:space="preserve">NOMBRE: </w:t>
+      </w:r>
+      <w:r>
+        <w:t>SACO</w:t>
       </w:r>
     </w:p>
     <w:p>
@@ -1039,76 +1060,19 @@
         <w:pStyle w:val="Prrafodelista"/>
         <w:ind w:left="1146"/>
         <w:jc w:val="both"/>
-        <w:rPr>
-          <w:b/>
-        </w:rPr>
-      </w:pPr>
+      </w:pPr>
+      <w:r>
+        <w:t xml:space="preserve">CODIGO: </w:t>
+      </w:r>
+      <w:r>
+        <w:t>SAC</w:t>
+      </w:r>
     </w:p>
     <w:p>
       <w:pPr>
         <w:pStyle w:val="Prrafodelista"/>
         <w:ind w:left="1146"/>
         <w:jc w:val="both"/>
-      </w:pPr>
-      <w:r>
-        <w:t xml:space="preserve">NOMBRE: </w:t>
-      </w:r>
-      <w:r>
-        <w:t>UNIDAD</w:t>
-      </w:r>
-    </w:p>
-    <w:p>
-      <w:pPr>
-        <w:pStyle w:val="Prrafodelista"/>
-        <w:ind w:left="1146"/>
-        <w:jc w:val="both"/>
-      </w:pPr>
-      <w:r>
-        <w:t xml:space="preserve">CODIGO: </w:t>
-      </w:r>
-      <w:r>
-        <w:t>UND</w:t>
-      </w:r>
-    </w:p>
-    <w:p>
-      <w:pPr>
-        <w:pStyle w:val="Prrafodelista"/>
-        <w:ind w:left="1146"/>
-        <w:jc w:val="both"/>
-      </w:pPr>
-    </w:p>
-    <w:p>
-      <w:pPr>
-        <w:pStyle w:val="Prrafodelista"/>
-        <w:ind w:left="1146"/>
-        <w:jc w:val="both"/>
-      </w:pPr>
-      <w:r>
-        <w:t xml:space="preserve">NOMBRE: </w:t>
-      </w:r>
-      <w:r>
-        <w:t>SACO</w:t>
-      </w:r>
-    </w:p>
-    <w:p>
-      <w:pPr>
-        <w:pStyle w:val="Prrafodelista"/>
-        <w:ind w:left="1146"/>
-        <w:jc w:val="both"/>
-      </w:pPr>
-      <w:r>
-        <w:t xml:space="preserve">CODIGO: </w:t>
-      </w:r>
-      <w:r>
-        <w:t>SAC</w:t>
-      </w:r>
-    </w:p>
-    <w:p>
-      <w:pPr>
-        <w:jc w:val="both"/>
-        <w:rPr>
-          <w:b/>
-        </w:rPr>
       </w:pPr>
     </w:p>
     <w:p>
@@ -1128,782 +1092,6 @@
         <w:rPr>
           <w:b/>
         </w:rPr>
-        <w:t>REGISTRAR NUMERACION DE TICKET</w:t>
-      </w:r>
-    </w:p>
-    <w:p>
-      <w:pPr>
-        <w:pStyle w:val="Prrafodelista"/>
-        <w:ind w:left="426"/>
-        <w:jc w:val="both"/>
-      </w:pPr>
-      <w:r>
-        <w:t xml:space="preserve">Bandeja que contiene todos parámetros para generar la numeración de </w:t>
-      </w:r>
-      <w:proofErr w:type="gramStart"/>
-      <w:r>
-        <w:t>tickets .</w:t>
-      </w:r>
-      <w:proofErr w:type="gramEnd"/>
-    </w:p>
-    <w:p>
-      <w:pPr>
-        <w:pStyle w:val="Prrafodelista"/>
-        <w:ind w:left="426"/>
-        <w:jc w:val="both"/>
-        <w:rPr>
-          <w:b/>
-        </w:rPr>
-      </w:pPr>
-    </w:p>
-    <w:p>
-      <w:pPr>
-        <w:pStyle w:val="Prrafodelista"/>
-        <w:numPr>
-          <w:ilvl w:val="0"/>
-          <w:numId w:val="12"/>
-        </w:numPr>
-        <w:jc w:val="both"/>
-        <w:rPr>
-          <w:b/>
-        </w:rPr>
-      </w:pPr>
-      <w:r>
-        <w:rPr>
-          <w:b/>
-        </w:rPr>
-        <w:t xml:space="preserve">BANDEJA </w:t>
-      </w:r>
-      <w:r>
-        <w:rPr>
-          <w:b/>
-        </w:rPr>
-        <w:t>REGISTRAR NUMERACION TICKET</w:t>
-      </w:r>
-    </w:p>
-    <w:p>
-      <w:pPr>
-        <w:pStyle w:val="Prrafodelista"/>
-        <w:ind w:left="786"/>
-        <w:jc w:val="both"/>
-      </w:pPr>
-      <w:r>
-        <w:t>En esta interfaz se podrá ver la lista de numeradores que utiliza la aplicación.</w:t>
-      </w:r>
-    </w:p>
-    <w:p>
-      <w:pPr>
-        <w:jc w:val="both"/>
-      </w:pPr>
-      <w:r>
-        <w:rPr>
-          <w:noProof/>
-          <w:lang w:eastAsia="es-PE"/>
-        </w:rPr>
-        <w:drawing>
-          <wp:inline distT="0" distB="0" distL="0" distR="0" wp14:anchorId="15B533F4" wp14:editId="17EC54F8">
-            <wp:extent cx="5612130" cy="4207510"/>
-            <wp:effectExtent l="19050" t="19050" r="26670" b="21590"/>
-            <wp:docPr id="52" name="Imagen 52"/>
-            <wp:cNvGraphicFramePr>
-              <a:graphicFrameLocks xmlns:a="http://schemas.openxmlformats.org/drawingml/2006/main" noChangeAspect="1"/>
-            </wp:cNvGraphicFramePr>
-            <a:graphic xmlns:a="http://schemas.openxmlformats.org/drawingml/2006/main">
-              <a:graphicData uri="http://schemas.openxmlformats.org/drawingml/2006/picture">
-                <pic:pic xmlns:pic="http://schemas.openxmlformats.org/drawingml/2006/picture">
-                  <pic:nvPicPr>
-                    <pic:cNvPr id="0" name=""/>
-                    <pic:cNvPicPr/>
-                  </pic:nvPicPr>
-                  <pic:blipFill>
-                    <a:blip r:embed="rId13"/>
-                    <a:stretch>
-                      <a:fillRect/>
-                    </a:stretch>
-                  </pic:blipFill>
-                  <pic:spPr>
-                    <a:xfrm>
-                      <a:off x="0" y="0"/>
-                      <a:ext cx="5612130" cy="4207510"/>
-                    </a:xfrm>
-                    <a:prstGeom prst="rect">
-                      <a:avLst/>
-                    </a:prstGeom>
-                    <a:ln>
-                      <a:solidFill>
-                        <a:schemeClr val="accent1"/>
-                      </a:solidFill>
-                    </a:ln>
-                  </pic:spPr>
-                </pic:pic>
-              </a:graphicData>
-            </a:graphic>
-          </wp:inline>
-        </w:drawing>
-      </w:r>
-    </w:p>
-    <w:p>
-      <w:pPr>
-        <w:pStyle w:val="Prrafodelista"/>
-        <w:numPr>
-          <w:ilvl w:val="0"/>
-          <w:numId w:val="12"/>
-        </w:numPr>
-        <w:jc w:val="both"/>
-        <w:rPr>
-          <w:b/>
-        </w:rPr>
-      </w:pPr>
-      <w:r>
-        <w:rPr>
-          <w:b/>
-        </w:rPr>
-        <w:t xml:space="preserve">REGISTRAR </w:t>
-      </w:r>
-      <w:r>
-        <w:rPr>
-          <w:b/>
-        </w:rPr>
-        <w:t>NUMERACION TICKET</w:t>
-      </w:r>
-    </w:p>
-    <w:p>
-      <w:pPr>
-        <w:pStyle w:val="Prrafodelista"/>
-        <w:ind w:left="786"/>
-        <w:jc w:val="both"/>
-      </w:pPr>
-      <w:r>
-        <w:t>Esta opción permitirá registrar l</w:t>
-      </w:r>
-      <w:r>
-        <w:t>a numeración de tickets de</w:t>
-      </w:r>
-      <w:r>
-        <w:t xml:space="preserve"> la aplicación.</w:t>
-      </w:r>
-    </w:p>
-    <w:p>
-      <w:pPr>
-        <w:pStyle w:val="Prrafodelista"/>
-        <w:ind w:left="786"/>
-        <w:jc w:val="both"/>
-      </w:pPr>
-    </w:p>
-    <w:p>
-      <w:pPr>
-        <w:pStyle w:val="Prrafodelista"/>
-        <w:ind w:left="786"/>
-        <w:jc w:val="center"/>
-      </w:pPr>
-      <w:r>
-        <w:rPr>
-          <w:noProof/>
-          <w:lang w:eastAsia="es-PE"/>
-        </w:rPr>
-        <w:lastRenderedPageBreak/>
-        <w:drawing>
-          <wp:inline distT="0" distB="0" distL="0" distR="0" wp14:anchorId="016C2C19" wp14:editId="2DE46651">
-            <wp:extent cx="1066800" cy="419100"/>
-            <wp:effectExtent l="19050" t="19050" r="19050" b="19050"/>
-            <wp:docPr id="47" name="Imagen 47"/>
-            <wp:cNvGraphicFramePr>
-              <a:graphicFrameLocks xmlns:a="http://schemas.openxmlformats.org/drawingml/2006/main" noChangeAspect="1"/>
-            </wp:cNvGraphicFramePr>
-            <a:graphic xmlns:a="http://schemas.openxmlformats.org/drawingml/2006/main">
-              <a:graphicData uri="http://schemas.openxmlformats.org/drawingml/2006/picture">
-                <pic:pic xmlns:pic="http://schemas.openxmlformats.org/drawingml/2006/picture">
-                  <pic:nvPicPr>
-                    <pic:cNvPr id="0" name=""/>
-                    <pic:cNvPicPr/>
-                  </pic:nvPicPr>
-                  <pic:blipFill>
-                    <a:blip r:embed="rId9"/>
-                    <a:stretch>
-                      <a:fillRect/>
-                    </a:stretch>
-                  </pic:blipFill>
-                  <pic:spPr>
-                    <a:xfrm>
-                      <a:off x="0" y="0"/>
-                      <a:ext cx="1066800" cy="419100"/>
-                    </a:xfrm>
-                    <a:prstGeom prst="rect">
-                      <a:avLst/>
-                    </a:prstGeom>
-                    <a:ln>
-                      <a:solidFill>
-                        <a:schemeClr val="accent1"/>
-                      </a:solidFill>
-                    </a:ln>
-                  </pic:spPr>
-                </pic:pic>
-              </a:graphicData>
-            </a:graphic>
-          </wp:inline>
-        </w:drawing>
-      </w:r>
-    </w:p>
-    <w:p>
-      <w:pPr>
-        <w:jc w:val="center"/>
-        <w:rPr>
-          <w:b/>
-        </w:rPr>
-      </w:pPr>
-      <w:r>
-        <w:rPr>
-          <w:noProof/>
-          <w:lang w:eastAsia="es-PE"/>
-        </w:rPr>
-        <w:drawing>
-          <wp:inline distT="0" distB="0" distL="0" distR="0" wp14:anchorId="607D5F1C" wp14:editId="0BB95D7A">
-            <wp:extent cx="5612130" cy="2684780"/>
-            <wp:effectExtent l="19050" t="19050" r="26670" b="20320"/>
-            <wp:docPr id="51" name="Imagen 51"/>
-            <wp:cNvGraphicFramePr>
-              <a:graphicFrameLocks xmlns:a="http://schemas.openxmlformats.org/drawingml/2006/main" noChangeAspect="1"/>
-            </wp:cNvGraphicFramePr>
-            <a:graphic xmlns:a="http://schemas.openxmlformats.org/drawingml/2006/main">
-              <a:graphicData uri="http://schemas.openxmlformats.org/drawingml/2006/picture">
-                <pic:pic xmlns:pic="http://schemas.openxmlformats.org/drawingml/2006/picture">
-                  <pic:nvPicPr>
-                    <pic:cNvPr id="0" name=""/>
-                    <pic:cNvPicPr/>
-                  </pic:nvPicPr>
-                  <pic:blipFill>
-                    <a:blip r:embed="rId14"/>
-                    <a:stretch>
-                      <a:fillRect/>
-                    </a:stretch>
-                  </pic:blipFill>
-                  <pic:spPr>
-                    <a:xfrm>
-                      <a:off x="0" y="0"/>
-                      <a:ext cx="5612130" cy="2684780"/>
-                    </a:xfrm>
-                    <a:prstGeom prst="rect">
-                      <a:avLst/>
-                    </a:prstGeom>
-                    <a:ln>
-                      <a:solidFill>
-                        <a:schemeClr val="accent1"/>
-                      </a:solidFill>
-                    </a:ln>
-                  </pic:spPr>
-                </pic:pic>
-              </a:graphicData>
-            </a:graphic>
-          </wp:inline>
-        </w:drawing>
-      </w:r>
-    </w:p>
-    <w:p>
-      <w:pPr>
-        <w:pStyle w:val="Prrafodelista"/>
-        <w:numPr>
-          <w:ilvl w:val="0"/>
-          <w:numId w:val="11"/>
-        </w:numPr>
-        <w:jc w:val="both"/>
-        <w:rPr>
-          <w:b/>
-          <w:color w:val="FF0000"/>
-        </w:rPr>
-      </w:pPr>
-      <w:r>
-        <w:rPr>
-          <w:b/>
-          <w:color w:val="FF0000"/>
-        </w:rPr>
-        <w:t>ES NECESARIO REGISTRAR AL MENOS UN “NUMERADOR DE TICKET” PARA QUE LA APLICACIÓN FUNCIONE CORRECTAMENTE.</w:t>
-      </w:r>
-    </w:p>
-    <w:p>
-      <w:pPr>
-        <w:pStyle w:val="Prrafodelista"/>
-        <w:ind w:left="1146"/>
-        <w:jc w:val="both"/>
-        <w:rPr>
-          <w:b/>
-          <w:color w:val="FF0000"/>
-        </w:rPr>
-      </w:pPr>
-      <w:r>
-        <w:rPr>
-          <w:b/>
-          <w:color w:val="FF0000"/>
-        </w:rPr>
-        <w:t>Registrar los siguientes datos:</w:t>
-      </w:r>
-    </w:p>
-    <w:p>
-      <w:pPr>
-        <w:pStyle w:val="Prrafodelista"/>
-        <w:ind w:left="1146"/>
-        <w:jc w:val="both"/>
-        <w:rPr>
-          <w:b/>
-        </w:rPr>
-      </w:pPr>
-      <w:r>
-        <w:rPr>
-          <w:b/>
-        </w:rPr>
-        <w:t>TIPO COMPROBANTE: TICKET</w:t>
-      </w:r>
-    </w:p>
-    <w:p>
-      <w:pPr>
-        <w:pStyle w:val="Prrafodelista"/>
-        <w:ind w:left="1146"/>
-        <w:jc w:val="both"/>
-        <w:rPr>
-          <w:b/>
-        </w:rPr>
-      </w:pPr>
-      <w:r>
-        <w:rPr>
-          <w:b/>
-        </w:rPr>
-        <w:t>NOMBRE: TICKET1</w:t>
-      </w:r>
-    </w:p>
-    <w:p>
-      <w:pPr>
-        <w:pStyle w:val="Prrafodelista"/>
-        <w:ind w:left="1146"/>
-        <w:jc w:val="both"/>
-        <w:rPr>
-          <w:b/>
-        </w:rPr>
-      </w:pPr>
-      <w:r>
-        <w:rPr>
-          <w:b/>
-        </w:rPr>
-        <w:t>SERIE: 1</w:t>
-      </w:r>
-    </w:p>
-    <w:p>
-      <w:pPr>
-        <w:pStyle w:val="Prrafodelista"/>
-        <w:ind w:left="1146"/>
-        <w:jc w:val="both"/>
-        <w:rPr>
-          <w:b/>
-        </w:rPr>
-      </w:pPr>
-      <w:r>
-        <w:rPr>
-          <w:b/>
-        </w:rPr>
-        <w:t>NUMERO: 1</w:t>
-      </w:r>
-    </w:p>
-    <w:p>
-      <w:pPr>
-        <w:pStyle w:val="Prrafodelista"/>
-        <w:ind w:left="1146"/>
-        <w:jc w:val="both"/>
-        <w:rPr>
-          <w:b/>
-        </w:rPr>
-      </w:pPr>
-      <w:r>
-        <w:rPr>
-          <w:b/>
-        </w:rPr>
-        <w:t>NUMERO CIFRAS SERIE: 3</w:t>
-      </w:r>
-    </w:p>
-    <w:p>
-      <w:pPr>
-        <w:pStyle w:val="Prrafodelista"/>
-        <w:ind w:left="1146"/>
-        <w:jc w:val="both"/>
-        <w:rPr>
-          <w:b/>
-        </w:rPr>
-      </w:pPr>
-      <w:r>
-        <w:rPr>
-          <w:b/>
-        </w:rPr>
-        <w:t>NUMERO CIFRAS NUMERO: 8</w:t>
-      </w:r>
-    </w:p>
-    <w:p>
-      <w:pPr>
-        <w:pStyle w:val="Prrafodelista"/>
-        <w:ind w:left="1146"/>
-        <w:jc w:val="both"/>
-        <w:rPr>
-          <w:b/>
-          <w:color w:val="FF0000"/>
-        </w:rPr>
-      </w:pPr>
-    </w:p>
-    <w:p>
-      <w:pPr>
-        <w:pStyle w:val="Prrafodelista"/>
-        <w:ind w:left="1146"/>
-        <w:jc w:val="both"/>
-        <w:rPr>
-          <w:b/>
-        </w:rPr>
-      </w:pPr>
-    </w:p>
-    <w:p>
-      <w:pPr>
-        <w:pStyle w:val="Prrafodelista"/>
-        <w:numPr>
-          <w:ilvl w:val="0"/>
-          <w:numId w:val="12"/>
-        </w:numPr>
-        <w:jc w:val="both"/>
-        <w:rPr>
-          <w:b/>
-        </w:rPr>
-      </w:pPr>
-      <w:r>
-        <w:rPr>
-          <w:b/>
-        </w:rPr>
-        <w:t>MODIFICAR NUMERADOR TICKET</w:t>
-      </w:r>
-    </w:p>
-    <w:p>
-      <w:pPr>
-        <w:pStyle w:val="Prrafodelista"/>
-        <w:ind w:left="786"/>
-        <w:jc w:val="both"/>
-      </w:pPr>
-      <w:r>
-        <w:t xml:space="preserve">Permitir </w:t>
-      </w:r>
-      <w:r>
-        <w:t xml:space="preserve">modificar los registros de numeradores de los tickets en caso de </w:t>
-      </w:r>
-      <w:r>
-        <w:t xml:space="preserve"> </w:t>
-      </w:r>
-      <w:r>
-        <w:t>error al registrar</w:t>
-      </w:r>
-      <w:r>
-        <w:t>.</w:t>
-      </w:r>
-    </w:p>
-    <w:p>
-      <w:pPr>
-        <w:pStyle w:val="Prrafodelista"/>
-        <w:ind w:left="786"/>
-        <w:jc w:val="both"/>
-        <w:rPr>
-          <w:b/>
-        </w:rPr>
-      </w:pPr>
-    </w:p>
-    <w:p>
-      <w:pPr>
-        <w:pStyle w:val="Prrafodelista"/>
-        <w:ind w:left="786"/>
-        <w:jc w:val="center"/>
-        <w:rPr>
-          <w:b/>
-        </w:rPr>
-      </w:pPr>
-      <w:r>
-        <w:rPr>
-          <w:noProof/>
-          <w:lang w:eastAsia="es-PE"/>
-        </w:rPr>
-        <w:drawing>
-          <wp:inline distT="0" distB="0" distL="0" distR="0" wp14:anchorId="30D3EF7E" wp14:editId="4D9770F1">
-            <wp:extent cx="438150" cy="781050"/>
-            <wp:effectExtent l="19050" t="19050" r="19050" b="19050"/>
-            <wp:docPr id="54" name="Imagen 54"/>
-            <wp:cNvGraphicFramePr>
-              <a:graphicFrameLocks xmlns:a="http://schemas.openxmlformats.org/drawingml/2006/main" noChangeAspect="1"/>
-            </wp:cNvGraphicFramePr>
-            <a:graphic xmlns:a="http://schemas.openxmlformats.org/drawingml/2006/main">
-              <a:graphicData uri="http://schemas.openxmlformats.org/drawingml/2006/picture">
-                <pic:pic xmlns:pic="http://schemas.openxmlformats.org/drawingml/2006/picture">
-                  <pic:nvPicPr>
-                    <pic:cNvPr id="0" name=""/>
-                    <pic:cNvPicPr/>
-                  </pic:nvPicPr>
-                  <pic:blipFill>
-                    <a:blip r:embed="rId15"/>
-                    <a:stretch>
-                      <a:fillRect/>
-                    </a:stretch>
-                  </pic:blipFill>
-                  <pic:spPr>
-                    <a:xfrm>
-                      <a:off x="0" y="0"/>
-                      <a:ext cx="438150" cy="781050"/>
-                    </a:xfrm>
-                    <a:prstGeom prst="rect">
-                      <a:avLst/>
-                    </a:prstGeom>
-                    <a:ln>
-                      <a:solidFill>
-                        <a:schemeClr val="accent1"/>
-                      </a:solidFill>
-                    </a:ln>
-                  </pic:spPr>
-                </pic:pic>
-              </a:graphicData>
-            </a:graphic>
-          </wp:inline>
-        </w:drawing>
-      </w:r>
-    </w:p>
-    <w:p>
-      <w:pPr>
-        <w:jc w:val="center"/>
-        <w:rPr>
-          <w:b/>
-        </w:rPr>
-      </w:pPr>
-      <w:r>
-        <w:rPr>
-          <w:noProof/>
-          <w:lang w:eastAsia="es-PE"/>
-        </w:rPr>
-        <w:lastRenderedPageBreak/>
-        <w:drawing>
-          <wp:inline distT="0" distB="0" distL="0" distR="0" wp14:anchorId="26C4734D" wp14:editId="22549FE3">
-            <wp:extent cx="5612130" cy="2708275"/>
-            <wp:effectExtent l="19050" t="19050" r="26670" b="15875"/>
-            <wp:docPr id="53" name="Imagen 53"/>
-            <wp:cNvGraphicFramePr>
-              <a:graphicFrameLocks xmlns:a="http://schemas.openxmlformats.org/drawingml/2006/main" noChangeAspect="1"/>
-            </wp:cNvGraphicFramePr>
-            <a:graphic xmlns:a="http://schemas.openxmlformats.org/drawingml/2006/main">
-              <a:graphicData uri="http://schemas.openxmlformats.org/drawingml/2006/picture">
-                <pic:pic xmlns:pic="http://schemas.openxmlformats.org/drawingml/2006/picture">
-                  <pic:nvPicPr>
-                    <pic:cNvPr id="0" name=""/>
-                    <pic:cNvPicPr/>
-                  </pic:nvPicPr>
-                  <pic:blipFill>
-                    <a:blip r:embed="rId16"/>
-                    <a:stretch>
-                      <a:fillRect/>
-                    </a:stretch>
-                  </pic:blipFill>
-                  <pic:spPr>
-                    <a:xfrm>
-                      <a:off x="0" y="0"/>
-                      <a:ext cx="5612130" cy="2708275"/>
-                    </a:xfrm>
-                    <a:prstGeom prst="rect">
-                      <a:avLst/>
-                    </a:prstGeom>
-                    <a:ln>
-                      <a:solidFill>
-                        <a:schemeClr val="accent1"/>
-                      </a:solidFill>
-                    </a:ln>
-                  </pic:spPr>
-                </pic:pic>
-              </a:graphicData>
-            </a:graphic>
-          </wp:inline>
-        </w:drawing>
-      </w:r>
-    </w:p>
-    <w:p>
-      <w:pPr>
-        <w:jc w:val="both"/>
-        <w:rPr>
-          <w:b/>
-        </w:rPr>
-      </w:pPr>
-    </w:p>
-    <w:p>
-      <w:pPr>
-        <w:pStyle w:val="Prrafodelista"/>
-        <w:numPr>
-          <w:ilvl w:val="0"/>
-          <w:numId w:val="12"/>
-        </w:numPr>
-        <w:jc w:val="both"/>
-        <w:rPr>
-          <w:b/>
-        </w:rPr>
-      </w:pPr>
-      <w:r>
-        <w:rPr>
-          <w:b/>
-        </w:rPr>
-        <w:t>ELIMINAR</w:t>
-      </w:r>
-      <w:r>
-        <w:rPr>
-          <w:b/>
-        </w:rPr>
-        <w:t xml:space="preserve"> NUMERADOR TICKET</w:t>
-      </w:r>
-    </w:p>
-    <w:p>
-      <w:pPr>
-        <w:pStyle w:val="Prrafodelista"/>
-        <w:ind w:left="786"/>
-        <w:jc w:val="both"/>
-      </w:pPr>
-      <w:r>
-        <w:t>Permitir eliminar los registros de numeradores de los tickets en caso de  error al registrar.</w:t>
-      </w:r>
-    </w:p>
-    <w:p>
-      <w:pPr>
-        <w:pStyle w:val="Prrafodelista"/>
-        <w:ind w:left="786"/>
-        <w:jc w:val="center"/>
-        <w:rPr>
-          <w:b/>
-        </w:rPr>
-      </w:pPr>
-      <w:r>
-        <w:rPr>
-          <w:noProof/>
-          <w:lang w:eastAsia="es-PE"/>
-        </w:rPr>
-        <w:drawing>
-          <wp:inline distT="0" distB="0" distL="0" distR="0" wp14:anchorId="65461F9E" wp14:editId="4E7B8AA4">
-            <wp:extent cx="495300" cy="676275"/>
-            <wp:effectExtent l="19050" t="19050" r="19050" b="28575"/>
-            <wp:docPr id="57" name="Imagen 57"/>
-            <wp:cNvGraphicFramePr>
-              <a:graphicFrameLocks xmlns:a="http://schemas.openxmlformats.org/drawingml/2006/main" noChangeAspect="1"/>
-            </wp:cNvGraphicFramePr>
-            <a:graphic xmlns:a="http://schemas.openxmlformats.org/drawingml/2006/main">
-              <a:graphicData uri="http://schemas.openxmlformats.org/drawingml/2006/picture">
-                <pic:pic xmlns:pic="http://schemas.openxmlformats.org/drawingml/2006/picture">
-                  <pic:nvPicPr>
-                    <pic:cNvPr id="0" name=""/>
-                    <pic:cNvPicPr/>
-                  </pic:nvPicPr>
-                  <pic:blipFill>
-                    <a:blip r:embed="rId17"/>
-                    <a:stretch>
-                      <a:fillRect/>
-                    </a:stretch>
-                  </pic:blipFill>
-                  <pic:spPr>
-                    <a:xfrm>
-                      <a:off x="0" y="0"/>
-                      <a:ext cx="495300" cy="676275"/>
-                    </a:xfrm>
-                    <a:prstGeom prst="rect">
-                      <a:avLst/>
-                    </a:prstGeom>
-                    <a:ln>
-                      <a:solidFill>
-                        <a:schemeClr val="accent1"/>
-                      </a:solidFill>
-                    </a:ln>
-                  </pic:spPr>
-                </pic:pic>
-              </a:graphicData>
-            </a:graphic>
-          </wp:inline>
-        </w:drawing>
-      </w:r>
-    </w:p>
-    <w:p>
-      <w:pPr>
-        <w:pStyle w:val="Prrafodelista"/>
-        <w:ind w:left="786"/>
-        <w:jc w:val="both"/>
-      </w:pPr>
-      <w:r>
-        <w:t>Solicitud de confirmación antes de eliminar.</w:t>
-      </w:r>
-    </w:p>
-    <w:p>
-      <w:pPr>
-        <w:jc w:val="center"/>
-        <w:rPr>
-          <w:b/>
-        </w:rPr>
-      </w:pPr>
-      <w:r>
-        <w:rPr>
-          <w:noProof/>
-          <w:lang w:eastAsia="es-PE"/>
-        </w:rPr>
-        <w:drawing>
-          <wp:inline distT="0" distB="0" distL="0" distR="0" wp14:anchorId="18FCFC2B" wp14:editId="3C62C4F4">
-            <wp:extent cx="2876550" cy="1295400"/>
-            <wp:effectExtent l="19050" t="19050" r="19050" b="19050"/>
-            <wp:docPr id="58" name="Imagen 58"/>
-            <wp:cNvGraphicFramePr>
-              <a:graphicFrameLocks xmlns:a="http://schemas.openxmlformats.org/drawingml/2006/main" noChangeAspect="1"/>
-            </wp:cNvGraphicFramePr>
-            <a:graphic xmlns:a="http://schemas.openxmlformats.org/drawingml/2006/main">
-              <a:graphicData uri="http://schemas.openxmlformats.org/drawingml/2006/picture">
-                <pic:pic xmlns:pic="http://schemas.openxmlformats.org/drawingml/2006/picture">
-                  <pic:nvPicPr>
-                    <pic:cNvPr id="0" name=""/>
-                    <pic:cNvPicPr/>
-                  </pic:nvPicPr>
-                  <pic:blipFill>
-                    <a:blip r:embed="rId18"/>
-                    <a:stretch>
-                      <a:fillRect/>
-                    </a:stretch>
-                  </pic:blipFill>
-                  <pic:spPr>
-                    <a:xfrm>
-                      <a:off x="0" y="0"/>
-                      <a:ext cx="2876550" cy="1295400"/>
-                    </a:xfrm>
-                    <a:prstGeom prst="rect">
-                      <a:avLst/>
-                    </a:prstGeom>
-                    <a:ln>
-                      <a:solidFill>
-                        <a:schemeClr val="accent1"/>
-                      </a:solidFill>
-                    </a:ln>
-                  </pic:spPr>
-                </pic:pic>
-              </a:graphicData>
-            </a:graphic>
-          </wp:inline>
-        </w:drawing>
-      </w:r>
-    </w:p>
-    <w:p>
-      <w:pPr>
-        <w:jc w:val="both"/>
-        <w:rPr>
-          <w:b/>
-        </w:rPr>
-      </w:pPr>
-    </w:p>
-    <w:p>
-      <w:pPr>
-        <w:pStyle w:val="Prrafodelista"/>
-        <w:numPr>
-          <w:ilvl w:val="0"/>
-          <w:numId w:val="1"/>
-        </w:numPr>
-        <w:ind w:left="426" w:hanging="426"/>
-        <w:jc w:val="both"/>
-        <w:rPr>
-          <w:b/>
-        </w:rPr>
-      </w:pPr>
-      <w:r>
-        <w:rPr>
-          <w:b/>
-        </w:rPr>
         <w:t>REGISTRAR TIPOS DE INSUMOS</w:t>
       </w:r>
     </w:p>
@@ -1971,7 +1159,6 @@
           <w:noProof/>
           <w:lang w:eastAsia="es-PE"/>
         </w:rPr>
-        <w:lastRenderedPageBreak/>
         <w:drawing>
           <wp:inline distT="0" distB="0" distL="0" distR="0" wp14:anchorId="2F62BBDC" wp14:editId="58AEAE6B">
             <wp:extent cx="5612130" cy="4196080"/>
@@ -1988,7 +1175,7 @@
                     <pic:cNvPicPr/>
                   </pic:nvPicPr>
                   <pic:blipFill>
-                    <a:blip r:embed="rId19"/>
+                    <a:blip r:embed="rId13"/>
                     <a:stretch>
                       <a:fillRect/>
                     </a:stretch>
@@ -2030,6 +1217,7 @@
         <w:rPr>
           <w:b/>
         </w:rPr>
+        <w:lastRenderedPageBreak/>
         <w:t xml:space="preserve">REGISTRAR </w:t>
       </w:r>
       <w:r>
@@ -2151,7 +1339,7 @@
                     <pic:cNvPicPr/>
                   </pic:nvPicPr>
                   <pic:blipFill>
-                    <a:blip r:embed="rId20"/>
+                    <a:blip r:embed="rId14"/>
                     <a:stretch>
                       <a:fillRect/>
                     </a:stretch>
@@ -2271,7 +1459,6 @@
         <w:rPr>
           <w:b/>
         </w:rPr>
-        <w:lastRenderedPageBreak/>
         <w:t xml:space="preserve">NOMBRE: </w:t>
       </w:r>
       <w:r>
@@ -2437,7 +1624,7 @@
                     <pic:cNvPicPr/>
                   </pic:nvPicPr>
                   <pic:blipFill>
-                    <a:blip r:embed="rId21"/>
+                    <a:blip r:embed="rId16"/>
                     <a:stretch>
                       <a:fillRect/>
                     </a:stretch>
@@ -2726,7 +1913,6 @@
         <w:rPr>
           <w:b/>
         </w:rPr>
-        <w:lastRenderedPageBreak/>
         <w:t>BANDEJA PRODUCTOS</w:t>
       </w:r>
     </w:p>
@@ -2758,7 +1944,7 @@
                     <pic:cNvPicPr/>
                   </pic:nvPicPr>
                   <pic:blipFill>
-                    <a:blip r:embed="rId22"/>
+                    <a:blip r:embed="rId19"/>
                     <a:stretch>
                       <a:fillRect/>
                     </a:stretch>
@@ -2800,6 +1986,7 @@
         <w:rPr>
           <w:b/>
         </w:rPr>
+        <w:lastRenderedPageBreak/>
         <w:t>REGISTRAR PRODUCTO</w:t>
       </w:r>
     </w:p>
@@ -2843,7 +2030,7 @@
                     <pic:cNvPicPr/>
                   </pic:nvPicPr>
                   <pic:blipFill>
-                    <a:blip r:embed="rId23"/>
+                    <a:blip r:embed="rId20"/>
                     <a:stretch>
                       <a:fillRect/>
                     </a:stretch>
@@ -2889,7 +2076,7 @@
                     <pic:cNvPicPr/>
                   </pic:nvPicPr>
                   <pic:blipFill>
-                    <a:blip r:embed="rId24"/>
+                    <a:blip r:embed="rId21"/>
                     <a:stretch>
                       <a:fillRect/>
                     </a:stretch>
@@ -3037,7 +2224,6 @@
         <w:rPr>
           <w:b/>
         </w:rPr>
-        <w:lastRenderedPageBreak/>
         <w:t>MODIFICAR PRODUCTO</w:t>
       </w:r>
     </w:p>
@@ -3078,7 +2264,7 @@
                     <pic:cNvPicPr/>
                   </pic:nvPicPr>
                   <pic:blipFill>
-                    <a:blip r:embed="rId25"/>
+                    <a:blip r:embed="rId22"/>
                     <a:stretch>
                       <a:fillRect/>
                     </a:stretch>
@@ -3129,7 +2315,7 @@
                     <pic:cNvPicPr/>
                   </pic:nvPicPr>
                   <pic:blipFill>
-                    <a:blip r:embed="rId26"/>
+                    <a:blip r:embed="rId23"/>
                     <a:stretch>
                       <a:fillRect/>
                     </a:stretch>
@@ -3195,6 +2381,7 @@
           <w:noProof/>
           <w:lang w:eastAsia="es-PE"/>
         </w:rPr>
+        <w:lastRenderedPageBreak/>
         <w:drawing>
           <wp:inline distT="0" distB="0" distL="0" distR="0" wp14:anchorId="5F49906B" wp14:editId="50D6842C">
             <wp:extent cx="485775" cy="714375"/>
@@ -3211,7 +2398,7 @@
                     <pic:cNvPicPr/>
                   </pic:nvPicPr>
                   <pic:blipFill>
-                    <a:blip r:embed="rId27"/>
+                    <a:blip r:embed="rId24"/>
                     <a:stretch>
                       <a:fillRect/>
                     </a:stretch>
@@ -3262,7 +2449,7 @@
                     <pic:cNvPicPr/>
                   </pic:nvPicPr>
                   <pic:blipFill>
-                    <a:blip r:embed="rId28"/>
+                    <a:blip r:embed="rId25"/>
                     <a:stretch>
                       <a:fillRect/>
                     </a:stretch>
@@ -3295,75 +2482,10 @@
           <w:b/>
         </w:rPr>
       </w:pPr>
-    </w:p>
-    <w:p>
-      <w:pPr>
-        <w:jc w:val="both"/>
-        <w:rPr>
-          <w:b/>
-        </w:rPr>
-      </w:pPr>
-    </w:p>
-    <w:p>
-      <w:pPr>
-        <w:jc w:val="both"/>
-        <w:rPr>
-          <w:b/>
-        </w:rPr>
-      </w:pPr>
-    </w:p>
-    <w:p>
-      <w:pPr>
-        <w:jc w:val="both"/>
-        <w:rPr>
-          <w:b/>
-        </w:rPr>
-      </w:pPr>
-    </w:p>
-    <w:p>
-      <w:pPr>
-        <w:jc w:val="both"/>
-        <w:rPr>
-          <w:b/>
-        </w:rPr>
-      </w:pPr>
-    </w:p>
-    <w:p>
-      <w:pPr>
-        <w:jc w:val="both"/>
-        <w:rPr>
-          <w:b/>
-        </w:rPr>
-      </w:pPr>
-    </w:p>
-    <w:p>
-      <w:pPr>
-        <w:jc w:val="both"/>
-        <w:rPr>
-          <w:b/>
-        </w:rPr>
-      </w:pPr>
-    </w:p>
-    <w:p>
-      <w:pPr>
-        <w:jc w:val="both"/>
-        <w:rPr>
-          <w:b/>
-        </w:rPr>
-      </w:pPr>
-    </w:p>
-    <w:p>
-      <w:pPr>
-        <w:jc w:val="both"/>
-        <w:rPr>
-          <w:b/>
-        </w:rPr>
-      </w:pPr>
-      <w:r>
-        <w:rPr>
-          <w:b/>
-        </w:rPr>
-        <w:lastRenderedPageBreak/>
+      <w:r>
+        <w:rPr>
+          <w:b/>
+        </w:rPr>
         <w:t>MENU VENTAS</w:t>
       </w:r>
     </w:p>
@@ -3502,7 +2624,7 @@
                     </pic:cNvPicPr>
                   </pic:nvPicPr>
                   <pic:blipFill>
-                    <a:blip r:embed="rId29">
+                    <a:blip r:embed="rId26">
                       <a:extLst>
                         <a:ext uri="{28A0092B-C50C-407E-A947-70E740481C1C}">
                           <a14:useLocalDpi xmlns:a14="http://schemas.microsoft.com/office/drawing/2010/main" val="0"/>
@@ -3587,6 +2709,7 @@
           <w:noProof/>
           <w:lang w:eastAsia="es-PE"/>
         </w:rPr>
+        <w:lastRenderedPageBreak/>
         <w:drawing>
           <wp:inline distT="0" distB="0" distL="0" distR="0" wp14:anchorId="61866C58" wp14:editId="379F4C74">
             <wp:extent cx="2867025" cy="1285875"/>
@@ -3603,7 +2726,7 @@
                     <pic:cNvPicPr/>
                   </pic:nvPicPr>
                   <pic:blipFill>
-                    <a:blip r:embed="rId30"/>
+                    <a:blip r:embed="rId27"/>
                     <a:stretch>
                       <a:fillRect/>
                     </a:stretch>
@@ -3666,7 +2789,6 @@
           <w:noProof/>
           <w:lang w:eastAsia="es-PE"/>
         </w:rPr>
-        <w:lastRenderedPageBreak/>
         <w:drawing>
           <wp:inline distT="0" distB="0" distL="0" distR="0" wp14:anchorId="7BA2831A" wp14:editId="248C662C">
             <wp:extent cx="3276600" cy="476250"/>
@@ -3683,7 +2805,7 @@
                     <pic:cNvPicPr/>
                   </pic:nvPicPr>
                   <pic:blipFill>
-                    <a:blip r:embed="rId31"/>
+                    <a:blip r:embed="rId28"/>
                     <a:stretch>
                       <a:fillRect/>
                     </a:stretch>
@@ -3741,6 +2863,7 @@
           <w:noProof/>
           <w:lang w:eastAsia="es-PE"/>
         </w:rPr>
+        <w:lastRenderedPageBreak/>
         <w:drawing>
           <wp:inline distT="0" distB="0" distL="0" distR="0" wp14:anchorId="0E45D6FD" wp14:editId="28554F8D">
             <wp:extent cx="5314950" cy="6915150"/>
@@ -3757,7 +2880,7 @@
                     <pic:cNvPicPr/>
                   </pic:nvPicPr>
                   <pic:blipFill>
-                    <a:blip r:embed="rId32"/>
+                    <a:blip r:embed="rId29"/>
                     <a:stretch>
                       <a:fillRect/>
                     </a:stretch>
@@ -3805,7 +2928,6 @@
         <w:jc w:val="both"/>
       </w:pPr>
       <w:r>
-        <w:lastRenderedPageBreak/>
         <w:t xml:space="preserve">Contiene 3 </w:t>
       </w:r>
       <w:proofErr w:type="spellStart"/>
@@ -3896,6 +3018,7 @@
           <w:noProof/>
           <w:lang w:eastAsia="es-PE"/>
         </w:rPr>
+        <w:lastRenderedPageBreak/>
         <w:drawing>
           <wp:inline distT="0" distB="0" distL="0" distR="0" wp14:anchorId="14F67C27" wp14:editId="4F05AF3F">
             <wp:extent cx="5708277" cy="4334493"/>
@@ -3912,7 +3035,7 @@
                     <pic:cNvPicPr/>
                   </pic:nvPicPr>
                   <pic:blipFill>
-                    <a:blip r:embed="rId33"/>
+                    <a:blip r:embed="rId30"/>
                     <a:stretch>
                       <a:fillRect/>
                     </a:stretch>
@@ -4001,7 +3124,7 @@
                     <pic:cNvPicPr/>
                   </pic:nvPicPr>
                   <pic:blipFill>
-                    <a:blip r:embed="rId34"/>
+                    <a:blip r:embed="rId31"/>
                     <a:stretch>
                       <a:fillRect/>
                     </a:stretch>
@@ -4091,7 +3214,7 @@
                     <pic:cNvPicPr/>
                   </pic:nvPicPr>
                   <pic:blipFill>
-                    <a:blip r:embed="rId35"/>
+                    <a:blip r:embed="rId32"/>
                     <a:stretch>
                       <a:fillRect/>
                     </a:stretch>
@@ -4177,7 +3300,7 @@
                     <pic:cNvPicPr/>
                   </pic:nvPicPr>
                   <pic:blipFill>
-                    <a:blip r:embed="rId36"/>
+                    <a:blip r:embed="rId33"/>
                     <a:stretch>
                       <a:fillRect/>
                     </a:stretch>
@@ -4228,7 +3351,7 @@
                     <pic:cNvPicPr/>
                   </pic:nvPicPr>
                   <pic:blipFill>
-                    <a:blip r:embed="rId37"/>
+                    <a:blip r:embed="rId34"/>
                     <a:stretch>
                       <a:fillRect/>
                     </a:stretch>
@@ -4368,7 +3491,7 @@
                     <pic:cNvPicPr/>
                   </pic:nvPicPr>
                   <pic:blipFill>
-                    <a:blip r:embed="rId38"/>
+                    <a:blip r:embed="rId35"/>
                     <a:stretch>
                       <a:fillRect/>
                     </a:stretch>
@@ -4456,7 +3579,7 @@
                     <pic:cNvPicPr/>
                   </pic:nvPicPr>
                   <pic:blipFill>
-                    <a:blip r:embed="rId39"/>
+                    <a:blip r:embed="rId36"/>
                     <a:stretch>
                       <a:fillRect/>
                     </a:stretch>
@@ -4545,7 +3668,7 @@
                     <pic:cNvPicPr/>
                   </pic:nvPicPr>
                   <pic:blipFill>
-                    <a:blip r:embed="rId40"/>
+                    <a:blip r:embed="rId37"/>
                     <a:stretch>
                       <a:fillRect/>
                     </a:stretch>
@@ -4599,7 +3722,7 @@
                     <pic:cNvPicPr/>
                   </pic:nvPicPr>
                   <pic:blipFill>
-                    <a:blip r:embed="rId41"/>
+                    <a:blip r:embed="rId38"/>
                     <a:stretch>
                       <a:fillRect/>
                     </a:stretch>
@@ -4691,7 +3814,7 @@
                     <pic:cNvPicPr/>
                   </pic:nvPicPr>
                   <pic:blipFill>
-                    <a:blip r:embed="rId36"/>
+                    <a:blip r:embed="rId33"/>
                     <a:stretch>
                       <a:fillRect/>
                     </a:stretch>
@@ -4742,7 +3865,7 @@
                     <pic:cNvPicPr/>
                   </pic:nvPicPr>
                   <pic:blipFill>
-                    <a:blip r:embed="rId37"/>
+                    <a:blip r:embed="rId34"/>
                     <a:stretch>
                       <a:fillRect/>
                     </a:stretch>
@@ -4874,7 +3997,7 @@
                     <pic:cNvPicPr/>
                   </pic:nvPicPr>
                   <pic:blipFill>
-                    <a:blip r:embed="rId42"/>
+                    <a:blip r:embed="rId39"/>
                     <a:stretch>
                       <a:fillRect/>
                     </a:stretch>
@@ -4970,7 +4093,7 @@
                     <pic:cNvPicPr/>
                   </pic:nvPicPr>
                   <pic:blipFill>
-                    <a:blip r:embed="rId43"/>
+                    <a:blip r:embed="rId40"/>
                     <a:stretch>
                       <a:fillRect/>
                     </a:stretch>
@@ -5058,7 +4181,7 @@
                     <pic:cNvPicPr/>
                   </pic:nvPicPr>
                   <pic:blipFill>
-                    <a:blip r:embed="rId44"/>
+                    <a:blip r:embed="rId41"/>
                     <a:stretch>
                       <a:fillRect/>
                     </a:stretch>
@@ -5086,7 +4209,6 @@
     </w:p>
     <w:p>
       <w:pPr>
-        <w:jc w:val="center"/>
         <w:rPr>
           <w:b/>
         </w:rPr>
@@ -5098,10 +4220,448 @@
         </w:rPr>
         <w:lastRenderedPageBreak/>
         <w:drawing>
-          <wp:inline distT="0" distB="0" distL="0" distR="0" wp14:anchorId="37A091CD" wp14:editId="2606411D">
-            <wp:extent cx="2971800" cy="3905250"/>
-            <wp:effectExtent l="0" t="0" r="0" b="0"/>
-            <wp:docPr id="38" name="Imagen 38"/>
+          <wp:inline distT="0" distB="0" distL="0" distR="0" wp14:anchorId="425BBDB7" wp14:editId="242E53B4">
+            <wp:extent cx="5612130" cy="5973445"/>
+            <wp:effectExtent l="19050" t="19050" r="26670" b="27305"/>
+            <wp:docPr id="3" name="Imagen 3"/>
+            <wp:cNvGraphicFramePr>
+              <a:graphicFrameLocks xmlns:a="http://schemas.openxmlformats.org/drawingml/2006/main" noChangeAspect="1"/>
+            </wp:cNvGraphicFramePr>
+            <a:graphic xmlns:a="http://schemas.openxmlformats.org/drawingml/2006/main">
+              <a:graphicData uri="http://schemas.openxmlformats.org/drawingml/2006/picture">
+                <pic:pic xmlns:pic="http://schemas.openxmlformats.org/drawingml/2006/picture">
+                  <pic:nvPicPr>
+                    <pic:cNvPr id="0" name=""/>
+                    <pic:cNvPicPr/>
+                  </pic:nvPicPr>
+                  <pic:blipFill>
+                    <a:blip r:embed="rId42"/>
+                    <a:stretch>
+                      <a:fillRect/>
+                    </a:stretch>
+                  </pic:blipFill>
+                  <pic:spPr>
+                    <a:xfrm>
+                      <a:off x="0" y="0"/>
+                      <a:ext cx="5612130" cy="5973445"/>
+                    </a:xfrm>
+                    <a:prstGeom prst="rect">
+                      <a:avLst/>
+                    </a:prstGeom>
+                    <a:ln>
+                      <a:solidFill>
+                        <a:schemeClr val="accent1"/>
+                      </a:solidFill>
+                    </a:ln>
+                  </pic:spPr>
+                </pic:pic>
+              </a:graphicData>
+            </a:graphic>
+          </wp:inline>
+        </w:drawing>
+      </w:r>
+    </w:p>
+    <w:p>
+      <w:pPr>
+        <w:jc w:val="both"/>
+        <w:rPr>
+          <w:b/>
+        </w:rPr>
+      </w:pPr>
+    </w:p>
+    <w:p>
+      <w:pPr>
+        <w:jc w:val="both"/>
+        <w:rPr>
+          <w:b/>
+        </w:rPr>
+      </w:pPr>
+      <w:r>
+        <w:rPr>
+          <w:b/>
+        </w:rPr>
+        <w:t xml:space="preserve">MENU </w:t>
+      </w:r>
+      <w:r>
+        <w:rPr>
+          <w:b/>
+        </w:rPr>
+        <w:t>REPORTES</w:t>
+      </w:r>
+    </w:p>
+    <w:p>
+      <w:pPr>
+        <w:jc w:val="both"/>
+      </w:pPr>
+      <w:r>
+        <w:t>Contiene 2</w:t>
+      </w:r>
+      <w:r>
+        <w:t xml:space="preserve"> </w:t>
+      </w:r>
+      <w:proofErr w:type="spellStart"/>
+      <w:r>
+        <w:t>submenus</w:t>
+      </w:r>
+      <w:proofErr w:type="spellEnd"/>
+      <w:r>
+        <w:t>:</w:t>
+      </w:r>
+    </w:p>
+    <w:p>
+      <w:pPr>
+        <w:pStyle w:val="Prrafodelista"/>
+        <w:numPr>
+          <w:ilvl w:val="0"/>
+          <w:numId w:val="16"/>
+        </w:numPr>
+        <w:ind w:left="426" w:hanging="426"/>
+        <w:jc w:val="both"/>
+        <w:rPr>
+          <w:b/>
+        </w:rPr>
+      </w:pPr>
+      <w:r>
+        <w:rPr>
+          <w:b/>
+        </w:rPr>
+        <w:t>RESUMEN INSUMOS</w:t>
+      </w:r>
+    </w:p>
+    <w:p>
+      <w:pPr>
+        <w:pStyle w:val="Prrafodelista"/>
+        <w:ind w:left="426"/>
+        <w:jc w:val="both"/>
+      </w:pPr>
+      <w:r>
+        <w:t>Inte</w:t>
+      </w:r>
+      <w:r>
+        <w:t xml:space="preserve">rfaz que permitirá </w:t>
+      </w:r>
+      <w:r>
+        <w:t>generar los reportes</w:t>
+      </w:r>
+      <w:r>
+        <w:t>.</w:t>
+      </w:r>
+    </w:p>
+    <w:p>
+      <w:pPr>
+        <w:pStyle w:val="Prrafodelista"/>
+        <w:ind w:left="426"/>
+        <w:jc w:val="both"/>
+      </w:pPr>
+    </w:p>
+    <w:p>
+      <w:pPr>
+        <w:pStyle w:val="Prrafodelista"/>
+        <w:numPr>
+          <w:ilvl w:val="0"/>
+          <w:numId w:val="15"/>
+        </w:numPr>
+        <w:ind w:left="851"/>
+        <w:jc w:val="both"/>
+        <w:rPr>
+          <w:b/>
+        </w:rPr>
+      </w:pPr>
+      <w:r>
+        <w:rPr>
+          <w:b/>
+        </w:rPr>
+        <w:t xml:space="preserve">BANDEJA </w:t>
+      </w:r>
+      <w:r>
+        <w:rPr>
+          <w:b/>
+        </w:rPr>
+        <w:t>RESUMEN INSUMOS</w:t>
+      </w:r>
+    </w:p>
+    <w:p>
+      <w:pPr>
+        <w:pStyle w:val="Prrafodelista"/>
+        <w:ind w:left="851"/>
+        <w:jc w:val="both"/>
+      </w:pPr>
+      <w:r>
+        <w:t xml:space="preserve">Permitirá </w:t>
+      </w:r>
+      <w:r>
+        <w:t>generar el resumen de insumos utilizados por los trabajadores</w:t>
+      </w:r>
+      <w:r>
+        <w:t xml:space="preserve"> por día y mes</w:t>
+      </w:r>
+      <w:r>
+        <w:t>.</w:t>
+      </w:r>
+    </w:p>
+    <w:p>
+      <w:pPr>
+        <w:jc w:val="both"/>
+      </w:pPr>
+      <w:r>
+        <w:rPr>
+          <w:noProof/>
+          <w:lang w:eastAsia="es-PE"/>
+        </w:rPr>
+        <w:lastRenderedPageBreak/>
+        <w:drawing>
+          <wp:inline distT="0" distB="0" distL="0" distR="0" wp14:anchorId="328C2DD9" wp14:editId="46C7A0F8">
+            <wp:extent cx="5612130" cy="5528310"/>
+            <wp:effectExtent l="19050" t="19050" r="26670" b="15240"/>
+            <wp:docPr id="48" name="Imagen 48"/>
+            <wp:cNvGraphicFramePr>
+              <a:graphicFrameLocks xmlns:a="http://schemas.openxmlformats.org/drawingml/2006/main" noChangeAspect="1"/>
+            </wp:cNvGraphicFramePr>
+            <a:graphic xmlns:a="http://schemas.openxmlformats.org/drawingml/2006/main">
+              <a:graphicData uri="http://schemas.openxmlformats.org/drawingml/2006/picture">
+                <pic:pic xmlns:pic="http://schemas.openxmlformats.org/drawingml/2006/picture">
+                  <pic:nvPicPr>
+                    <pic:cNvPr id="0" name=""/>
+                    <pic:cNvPicPr/>
+                  </pic:nvPicPr>
+                  <pic:blipFill>
+                    <a:blip r:embed="rId43"/>
+                    <a:stretch>
+                      <a:fillRect/>
+                    </a:stretch>
+                  </pic:blipFill>
+                  <pic:spPr>
+                    <a:xfrm>
+                      <a:off x="0" y="0"/>
+                      <a:ext cx="5612130" cy="5528310"/>
+                    </a:xfrm>
+                    <a:prstGeom prst="rect">
+                      <a:avLst/>
+                    </a:prstGeom>
+                    <a:ln>
+                      <a:solidFill>
+                        <a:schemeClr val="accent1"/>
+                      </a:solidFill>
+                    </a:ln>
+                  </pic:spPr>
+                </pic:pic>
+              </a:graphicData>
+            </a:graphic>
+          </wp:inline>
+        </w:drawing>
+      </w:r>
+    </w:p>
+    <w:p>
+      <w:pPr>
+        <w:pStyle w:val="Prrafodelista"/>
+        <w:ind w:left="851"/>
+        <w:jc w:val="both"/>
+      </w:pPr>
+    </w:p>
+    <w:p>
+      <w:pPr>
+        <w:pStyle w:val="Prrafodelista"/>
+        <w:numPr>
+          <w:ilvl w:val="0"/>
+          <w:numId w:val="15"/>
+        </w:numPr>
+        <w:ind w:left="851"/>
+        <w:jc w:val="both"/>
+        <w:rPr>
+          <w:b/>
+        </w:rPr>
+      </w:pPr>
+      <w:r>
+        <w:rPr>
+          <w:b/>
+        </w:rPr>
+        <w:t>EXPORTAR REPORTE</w:t>
+      </w:r>
+    </w:p>
+    <w:p>
+      <w:pPr>
+        <w:pStyle w:val="Prrafodelista"/>
+        <w:ind w:left="851"/>
+        <w:jc w:val="both"/>
+      </w:pPr>
+      <w:r>
+        <w:t xml:space="preserve">Permitirá </w:t>
+      </w:r>
+      <w:r>
+        <w:t>exportar el resumen a PDF</w:t>
+      </w:r>
+    </w:p>
+    <w:p>
+      <w:pPr>
+        <w:pStyle w:val="Prrafodelista"/>
+        <w:ind w:left="851"/>
+        <w:jc w:val="center"/>
+      </w:pPr>
+      <w:r>
+        <w:rPr>
+          <w:noProof/>
+          <w:lang w:eastAsia="es-PE"/>
+        </w:rPr>
+        <w:drawing>
+          <wp:inline distT="0" distB="0" distL="0" distR="0" wp14:anchorId="73771A57" wp14:editId="3B3A6A0D">
+            <wp:extent cx="1362075" cy="381000"/>
+            <wp:effectExtent l="19050" t="19050" r="28575" b="19050"/>
+            <wp:docPr id="49" name="Imagen 49"/>
+            <wp:cNvGraphicFramePr>
+              <a:graphicFrameLocks xmlns:a="http://schemas.openxmlformats.org/drawingml/2006/main" noChangeAspect="1"/>
+            </wp:cNvGraphicFramePr>
+            <a:graphic xmlns:a="http://schemas.openxmlformats.org/drawingml/2006/main">
+              <a:graphicData uri="http://schemas.openxmlformats.org/drawingml/2006/picture">
+                <pic:pic xmlns:pic="http://schemas.openxmlformats.org/drawingml/2006/picture">
+                  <pic:nvPicPr>
+                    <pic:cNvPr id="0" name=""/>
+                    <pic:cNvPicPr/>
+                  </pic:nvPicPr>
+                  <pic:blipFill>
+                    <a:blip r:embed="rId44"/>
+                    <a:stretch>
+                      <a:fillRect/>
+                    </a:stretch>
+                  </pic:blipFill>
+                  <pic:spPr>
+                    <a:xfrm>
+                      <a:off x="0" y="0"/>
+                      <a:ext cx="1362075" cy="381000"/>
+                    </a:xfrm>
+                    <a:prstGeom prst="rect">
+                      <a:avLst/>
+                    </a:prstGeom>
+                    <a:ln>
+                      <a:solidFill>
+                        <a:schemeClr val="accent1"/>
+                      </a:solidFill>
+                    </a:ln>
+                  </pic:spPr>
+                </pic:pic>
+              </a:graphicData>
+            </a:graphic>
+          </wp:inline>
+        </w:drawing>
+      </w:r>
+      <w:r>
+        <w:t>.</w:t>
+      </w:r>
+    </w:p>
+    <w:p>
+      <w:pPr>
+        <w:jc w:val="center"/>
+      </w:pPr>
+    </w:p>
+    <w:p>
+      <w:pPr>
+        <w:jc w:val="both"/>
+        <w:rPr>
+          <w:b/>
+        </w:rPr>
+      </w:pPr>
+    </w:p>
+    <w:p>
+      <w:pPr>
+        <w:pStyle w:val="Prrafodelista"/>
+        <w:numPr>
+          <w:ilvl w:val="0"/>
+          <w:numId w:val="16"/>
+        </w:numPr>
+        <w:ind w:left="426" w:hanging="426"/>
+        <w:jc w:val="both"/>
+        <w:rPr>
+          <w:b/>
+        </w:rPr>
+      </w:pPr>
+      <w:r>
+        <w:rPr>
+          <w:b/>
+        </w:rPr>
+        <w:t xml:space="preserve">REGISTRAR </w:t>
+      </w:r>
+      <w:r>
+        <w:rPr>
+          <w:b/>
+        </w:rPr>
+        <w:t>VENTAS</w:t>
+      </w:r>
+    </w:p>
+    <w:p>
+      <w:pPr>
+        <w:pStyle w:val="Prrafodelista"/>
+        <w:ind w:left="426"/>
+        <w:jc w:val="both"/>
+      </w:pPr>
+      <w:r>
+        <w:t>Inte</w:t>
+      </w:r>
+      <w:r>
+        <w:t>rfaz que permitirá generar los reportes</w:t>
+      </w:r>
+      <w:r>
+        <w:t xml:space="preserve"> de ventas</w:t>
+      </w:r>
+      <w:r>
+        <w:t>.</w:t>
+      </w:r>
+    </w:p>
+    <w:p>
+      <w:pPr>
+        <w:pStyle w:val="Prrafodelista"/>
+        <w:ind w:left="426"/>
+        <w:jc w:val="both"/>
+      </w:pPr>
+    </w:p>
+    <w:p>
+      <w:pPr>
+        <w:pStyle w:val="Prrafodelista"/>
+        <w:numPr>
+          <w:ilvl w:val="0"/>
+          <w:numId w:val="17"/>
+        </w:numPr>
+        <w:jc w:val="both"/>
+        <w:rPr>
+          <w:b/>
+        </w:rPr>
+      </w:pPr>
+      <w:r>
+        <w:rPr>
+          <w:b/>
+        </w:rPr>
+        <w:t>BANDEJA RESUMEN INSUMOS</w:t>
+      </w:r>
+    </w:p>
+    <w:p>
+      <w:pPr>
+        <w:pStyle w:val="Prrafodelista"/>
+        <w:ind w:left="851"/>
+        <w:jc w:val="both"/>
+      </w:pPr>
+      <w:r>
+        <w:t>Permitirá generar el resum</w:t>
+      </w:r>
+      <w:r>
+        <w:t>en de las ventas realizadas por día y por mes</w:t>
+      </w:r>
+      <w:r>
+        <w:t>.</w:t>
+      </w:r>
+    </w:p>
+    <w:p>
+      <w:pPr>
+        <w:jc w:val="both"/>
+      </w:pPr>
+      <w:r>
+        <w:rPr>
+          <w:noProof/>
+          <w:lang w:eastAsia="es-PE"/>
+        </w:rPr>
+        <w:lastRenderedPageBreak/>
+        <w:drawing>
+          <wp:inline distT="0" distB="0" distL="0" distR="0" wp14:anchorId="4DB967E5" wp14:editId="2AADFA1E">
+            <wp:extent cx="5612130" cy="5520690"/>
+            <wp:effectExtent l="19050" t="19050" r="26670" b="22860"/>
+            <wp:docPr id="56" name="Imagen 56"/>
             <wp:cNvGraphicFramePr>
               <a:graphicFrameLocks xmlns:a="http://schemas.openxmlformats.org/drawingml/2006/main" noChangeAspect="1"/>
             </wp:cNvGraphicFramePr>
@@ -5121,11 +4681,16 @@
                   <pic:spPr>
                     <a:xfrm>
                       <a:off x="0" y="0"/>
-                      <a:ext cx="2971800" cy="3905250"/>
+                      <a:ext cx="5612130" cy="5520690"/>
                     </a:xfrm>
                     <a:prstGeom prst="rect">
                       <a:avLst/>
                     </a:prstGeom>
+                    <a:ln>
+                      <a:solidFill>
+                        <a:schemeClr val="accent1"/>
+                      </a:solidFill>
+                    </a:ln>
                   </pic:spPr>
                 </pic:pic>
               </a:graphicData>
@@ -5136,16 +4701,101 @@
     </w:p>
     <w:p>
       <w:pPr>
-        <w:jc w:val="both"/>
-        <w:rPr>
-          <w:b/>
-        </w:rPr>
-      </w:pPr>
-    </w:p>
-    <w:p>
-      <w:pPr>
-        <w:pStyle w:val="Prrafodelista"/>
-        <w:ind w:left="426"/>
+        <w:pStyle w:val="Prrafodelista"/>
+        <w:ind w:left="851"/>
+        <w:jc w:val="both"/>
+      </w:pPr>
+    </w:p>
+    <w:p>
+      <w:pPr>
+        <w:pStyle w:val="Prrafodelista"/>
+        <w:numPr>
+          <w:ilvl w:val="0"/>
+          <w:numId w:val="17"/>
+        </w:numPr>
+        <w:ind w:left="851"/>
+        <w:jc w:val="both"/>
+        <w:rPr>
+          <w:b/>
+        </w:rPr>
+      </w:pPr>
+      <w:r>
+        <w:rPr>
+          <w:b/>
+        </w:rPr>
+        <w:t>EXPORTAR REPORTE</w:t>
+      </w:r>
+    </w:p>
+    <w:p>
+      <w:pPr>
+        <w:pStyle w:val="Prrafodelista"/>
+        <w:ind w:left="851"/>
+        <w:jc w:val="both"/>
+      </w:pPr>
+      <w:r>
+        <w:t>Permitirá exportar el resumen a PDF</w:t>
+      </w:r>
+      <w:bookmarkStart w:id="0" w:name="_GoBack"/>
+      <w:bookmarkEnd w:id="0"/>
+    </w:p>
+    <w:p>
+      <w:pPr>
+        <w:pStyle w:val="Prrafodelista"/>
+        <w:ind w:left="851"/>
+        <w:jc w:val="center"/>
+      </w:pPr>
+      <w:r>
+        <w:rPr>
+          <w:noProof/>
+          <w:lang w:eastAsia="es-PE"/>
+        </w:rPr>
+        <w:drawing>
+          <wp:inline distT="0" distB="0" distL="0" distR="0" wp14:anchorId="0A1D2932" wp14:editId="1BC21D63">
+            <wp:extent cx="1362075" cy="381000"/>
+            <wp:effectExtent l="19050" t="19050" r="28575" b="19050"/>
+            <wp:docPr id="55" name="Imagen 55"/>
+            <wp:cNvGraphicFramePr>
+              <a:graphicFrameLocks xmlns:a="http://schemas.openxmlformats.org/drawingml/2006/main" noChangeAspect="1"/>
+            </wp:cNvGraphicFramePr>
+            <a:graphic xmlns:a="http://schemas.openxmlformats.org/drawingml/2006/main">
+              <a:graphicData uri="http://schemas.openxmlformats.org/drawingml/2006/picture">
+                <pic:pic xmlns:pic="http://schemas.openxmlformats.org/drawingml/2006/picture">
+                  <pic:nvPicPr>
+                    <pic:cNvPr id="0" name=""/>
+                    <pic:cNvPicPr/>
+                  </pic:nvPicPr>
+                  <pic:blipFill>
+                    <a:blip r:embed="rId44"/>
+                    <a:stretch>
+                      <a:fillRect/>
+                    </a:stretch>
+                  </pic:blipFill>
+                  <pic:spPr>
+                    <a:xfrm>
+                      <a:off x="0" y="0"/>
+                      <a:ext cx="1362075" cy="381000"/>
+                    </a:xfrm>
+                    <a:prstGeom prst="rect">
+                      <a:avLst/>
+                    </a:prstGeom>
+                    <a:ln>
+                      <a:solidFill>
+                        <a:schemeClr val="accent1"/>
+                      </a:solidFill>
+                    </a:ln>
+                  </pic:spPr>
+                </pic:pic>
+              </a:graphicData>
+            </a:graphic>
+          </wp:inline>
+        </w:drawing>
+      </w:r>
+      <w:r>
+        <w:t>.</w:t>
+      </w:r>
+    </w:p>
+    <w:p>
+      <w:pPr>
         <w:jc w:val="both"/>
       </w:pPr>
     </w:p>
@@ -5543,6 +5193,95 @@
     </w:lvl>
   </w:abstractNum>
   <w:abstractNum w:abstractNumId="4">
+    <w:nsid w:val="31E26C8A"/>
+    <w:multiLevelType w:val="hybridMultilevel"/>
+    <w:tmpl w:val="8FE0F20C"/>
+    <w:lvl w:ilvl="0" w:tplc="E9DAEDBA">
+      <w:start w:val="1"/>
+      <w:numFmt w:val="upperLetter"/>
+      <w:lvlText w:val="%1)"/>
+      <w:lvlJc w:val="left"/>
+      <w:pPr>
+        <w:ind w:left="1065" w:hanging="360"/>
+      </w:pPr>
+      <w:rPr>
+        <w:rFonts w:hint="default"/>
+      </w:rPr>
+    </w:lvl>
+    <w:lvl w:ilvl="1" w:tplc="280A0019" w:tentative="1">
+      <w:start w:val="1"/>
+      <w:numFmt w:val="lowerLetter"/>
+      <w:lvlText w:val="%2."/>
+      <w:lvlJc w:val="left"/>
+      <w:pPr>
+        <w:ind w:left="1785" w:hanging="360"/>
+      </w:pPr>
+    </w:lvl>
+    <w:lvl w:ilvl="2" w:tplc="280A001B" w:tentative="1">
+      <w:start w:val="1"/>
+      <w:numFmt w:val="lowerRoman"/>
+      <w:lvlText w:val="%3."/>
+      <w:lvlJc w:val="right"/>
+      <w:pPr>
+        <w:ind w:left="2505" w:hanging="180"/>
+      </w:pPr>
+    </w:lvl>
+    <w:lvl w:ilvl="3" w:tplc="280A000F" w:tentative="1">
+      <w:start w:val="1"/>
+      <w:numFmt w:val="decimal"/>
+      <w:lvlText w:val="%4."/>
+      <w:lvlJc w:val="left"/>
+      <w:pPr>
+        <w:ind w:left="3225" w:hanging="360"/>
+      </w:pPr>
+    </w:lvl>
+    <w:lvl w:ilvl="4" w:tplc="280A0019" w:tentative="1">
+      <w:start w:val="1"/>
+      <w:numFmt w:val="lowerLetter"/>
+      <w:lvlText w:val="%5."/>
+      <w:lvlJc w:val="left"/>
+      <w:pPr>
+        <w:ind w:left="3945" w:hanging="360"/>
+      </w:pPr>
+    </w:lvl>
+    <w:lvl w:ilvl="5" w:tplc="280A001B" w:tentative="1">
+      <w:start w:val="1"/>
+      <w:numFmt w:val="lowerRoman"/>
+      <w:lvlText w:val="%6."/>
+      <w:lvlJc w:val="right"/>
+      <w:pPr>
+        <w:ind w:left="4665" w:hanging="180"/>
+      </w:pPr>
+    </w:lvl>
+    <w:lvl w:ilvl="6" w:tplc="280A000F" w:tentative="1">
+      <w:start w:val="1"/>
+      <w:numFmt w:val="decimal"/>
+      <w:lvlText w:val="%7."/>
+      <w:lvlJc w:val="left"/>
+      <w:pPr>
+        <w:ind w:left="5385" w:hanging="360"/>
+      </w:pPr>
+    </w:lvl>
+    <w:lvl w:ilvl="7" w:tplc="280A0019" w:tentative="1">
+      <w:start w:val="1"/>
+      <w:numFmt w:val="lowerLetter"/>
+      <w:lvlText w:val="%8."/>
+      <w:lvlJc w:val="left"/>
+      <w:pPr>
+        <w:ind w:left="6105" w:hanging="360"/>
+      </w:pPr>
+    </w:lvl>
+    <w:lvl w:ilvl="8" w:tplc="280A001B" w:tentative="1">
+      <w:start w:val="1"/>
+      <w:numFmt w:val="lowerRoman"/>
+      <w:lvlText w:val="%9."/>
+      <w:lvlJc w:val="right"/>
+      <w:pPr>
+        <w:ind w:left="6825" w:hanging="180"/>
+      </w:pPr>
+    </w:lvl>
+  </w:abstractNum>
+  <w:abstractNum w:abstractNumId="5">
     <w:nsid w:val="326D3076"/>
     <w:multiLevelType w:val="hybridMultilevel"/>
     <w:tmpl w:val="3A3ED698"/>
@@ -5632,7 +5371,7 @@
       </w:pPr>
     </w:lvl>
   </w:abstractNum>
-  <w:abstractNum w:abstractNumId="5">
+  <w:abstractNum w:abstractNumId="6">
     <w:nsid w:val="382F3311"/>
     <w:multiLevelType w:val="hybridMultilevel"/>
     <w:tmpl w:val="FBCC4FD0"/>
@@ -5746,7 +5485,7 @@
       </w:rPr>
     </w:lvl>
   </w:abstractNum>
-  <w:abstractNum w:abstractNumId="6">
+  <w:abstractNum w:abstractNumId="7">
     <w:nsid w:val="3CF42FE3"/>
     <w:multiLevelType w:val="hybridMultilevel"/>
     <w:tmpl w:val="9648E638"/>
@@ -5835,7 +5574,7 @@
       </w:pPr>
     </w:lvl>
   </w:abstractNum>
-  <w:abstractNum w:abstractNumId="7">
+  <w:abstractNum w:abstractNumId="8">
     <w:nsid w:val="3D49680F"/>
     <w:multiLevelType w:val="hybridMultilevel"/>
     <w:tmpl w:val="8FE0F20C"/>
@@ -5924,7 +5663,96 @@
       </w:pPr>
     </w:lvl>
   </w:abstractNum>
-  <w:abstractNum w:abstractNumId="8">
+  <w:abstractNum w:abstractNumId="9">
+    <w:nsid w:val="43363154"/>
+    <w:multiLevelType w:val="hybridMultilevel"/>
+    <w:tmpl w:val="8FE0F20C"/>
+    <w:lvl w:ilvl="0" w:tplc="E9DAEDBA">
+      <w:start w:val="1"/>
+      <w:numFmt w:val="upperLetter"/>
+      <w:lvlText w:val="%1)"/>
+      <w:lvlJc w:val="left"/>
+      <w:pPr>
+        <w:ind w:left="1065" w:hanging="360"/>
+      </w:pPr>
+      <w:rPr>
+        <w:rFonts w:hint="default"/>
+      </w:rPr>
+    </w:lvl>
+    <w:lvl w:ilvl="1" w:tplc="280A0019" w:tentative="1">
+      <w:start w:val="1"/>
+      <w:numFmt w:val="lowerLetter"/>
+      <w:lvlText w:val="%2."/>
+      <w:lvlJc w:val="left"/>
+      <w:pPr>
+        <w:ind w:left="1785" w:hanging="360"/>
+      </w:pPr>
+    </w:lvl>
+    <w:lvl w:ilvl="2" w:tplc="280A001B" w:tentative="1">
+      <w:start w:val="1"/>
+      <w:numFmt w:val="lowerRoman"/>
+      <w:lvlText w:val="%3."/>
+      <w:lvlJc w:val="right"/>
+      <w:pPr>
+        <w:ind w:left="2505" w:hanging="180"/>
+      </w:pPr>
+    </w:lvl>
+    <w:lvl w:ilvl="3" w:tplc="280A000F" w:tentative="1">
+      <w:start w:val="1"/>
+      <w:numFmt w:val="decimal"/>
+      <w:lvlText w:val="%4."/>
+      <w:lvlJc w:val="left"/>
+      <w:pPr>
+        <w:ind w:left="3225" w:hanging="360"/>
+      </w:pPr>
+    </w:lvl>
+    <w:lvl w:ilvl="4" w:tplc="280A0019" w:tentative="1">
+      <w:start w:val="1"/>
+      <w:numFmt w:val="lowerLetter"/>
+      <w:lvlText w:val="%5."/>
+      <w:lvlJc w:val="left"/>
+      <w:pPr>
+        <w:ind w:left="3945" w:hanging="360"/>
+      </w:pPr>
+    </w:lvl>
+    <w:lvl w:ilvl="5" w:tplc="280A001B" w:tentative="1">
+      <w:start w:val="1"/>
+      <w:numFmt w:val="lowerRoman"/>
+      <w:lvlText w:val="%6."/>
+      <w:lvlJc w:val="right"/>
+      <w:pPr>
+        <w:ind w:left="4665" w:hanging="180"/>
+      </w:pPr>
+    </w:lvl>
+    <w:lvl w:ilvl="6" w:tplc="280A000F" w:tentative="1">
+      <w:start w:val="1"/>
+      <w:numFmt w:val="decimal"/>
+      <w:lvlText w:val="%7."/>
+      <w:lvlJc w:val="left"/>
+      <w:pPr>
+        <w:ind w:left="5385" w:hanging="360"/>
+      </w:pPr>
+    </w:lvl>
+    <w:lvl w:ilvl="7" w:tplc="280A0019" w:tentative="1">
+      <w:start w:val="1"/>
+      <w:numFmt w:val="lowerLetter"/>
+      <w:lvlText w:val="%8."/>
+      <w:lvlJc w:val="left"/>
+      <w:pPr>
+        <w:ind w:left="6105" w:hanging="360"/>
+      </w:pPr>
+    </w:lvl>
+    <w:lvl w:ilvl="8" w:tplc="280A001B" w:tentative="1">
+      <w:start w:val="1"/>
+      <w:numFmt w:val="lowerRoman"/>
+      <w:lvlText w:val="%9."/>
+      <w:lvlJc w:val="right"/>
+      <w:pPr>
+        <w:ind w:left="6825" w:hanging="180"/>
+      </w:pPr>
+    </w:lvl>
+  </w:abstractNum>
+  <w:abstractNum w:abstractNumId="10">
     <w:nsid w:val="4CA9359B"/>
     <w:multiLevelType w:val="hybridMultilevel"/>
     <w:tmpl w:val="5AC46F2A"/>
@@ -6013,7 +5841,7 @@
       </w:pPr>
     </w:lvl>
   </w:abstractNum>
-  <w:abstractNum w:abstractNumId="9">
+  <w:abstractNum w:abstractNumId="11">
     <w:nsid w:val="4DCC6219"/>
     <w:multiLevelType w:val="hybridMultilevel"/>
     <w:tmpl w:val="8FE0F20C"/>
@@ -6102,7 +5930,96 @@
       </w:pPr>
     </w:lvl>
   </w:abstractNum>
-  <w:abstractNum w:abstractNumId="10">
+  <w:abstractNum w:abstractNumId="12">
+    <w:nsid w:val="4E0F4B96"/>
+    <w:multiLevelType w:val="hybridMultilevel"/>
+    <w:tmpl w:val="B84025F8"/>
+    <w:lvl w:ilvl="0" w:tplc="280A000F">
+      <w:start w:val="1"/>
+      <w:numFmt w:val="decimal"/>
+      <w:lvlText w:val="%1."/>
+      <w:lvlJc w:val="left"/>
+      <w:pPr>
+        <w:ind w:left="720" w:hanging="360"/>
+      </w:pPr>
+      <w:rPr>
+        <w:rFonts w:hint="default"/>
+      </w:rPr>
+    </w:lvl>
+    <w:lvl w:ilvl="1" w:tplc="280A0019" w:tentative="1">
+      <w:start w:val="1"/>
+      <w:numFmt w:val="lowerLetter"/>
+      <w:lvlText w:val="%2."/>
+      <w:lvlJc w:val="left"/>
+      <w:pPr>
+        <w:ind w:left="1440" w:hanging="360"/>
+      </w:pPr>
+    </w:lvl>
+    <w:lvl w:ilvl="2" w:tplc="280A001B" w:tentative="1">
+      <w:start w:val="1"/>
+      <w:numFmt w:val="lowerRoman"/>
+      <w:lvlText w:val="%3."/>
+      <w:lvlJc w:val="right"/>
+      <w:pPr>
+        <w:ind w:left="2160" w:hanging="180"/>
+      </w:pPr>
+    </w:lvl>
+    <w:lvl w:ilvl="3" w:tplc="280A000F" w:tentative="1">
+      <w:start w:val="1"/>
+      <w:numFmt w:val="decimal"/>
+      <w:lvlText w:val="%4."/>
+      <w:lvlJc w:val="left"/>
+      <w:pPr>
+        <w:ind w:left="2880" w:hanging="360"/>
+      </w:pPr>
+    </w:lvl>
+    <w:lvl w:ilvl="4" w:tplc="280A0019" w:tentative="1">
+      <w:start w:val="1"/>
+      <w:numFmt w:val="lowerLetter"/>
+      <w:lvlText w:val="%5."/>
+      <w:lvlJc w:val="left"/>
+      <w:pPr>
+        <w:ind w:left="3600" w:hanging="360"/>
+      </w:pPr>
+    </w:lvl>
+    <w:lvl w:ilvl="5" w:tplc="280A001B" w:tentative="1">
+      <w:start w:val="1"/>
+      <w:numFmt w:val="lowerRoman"/>
+      <w:lvlText w:val="%6."/>
+      <w:lvlJc w:val="right"/>
+      <w:pPr>
+        <w:ind w:left="4320" w:hanging="180"/>
+      </w:pPr>
+    </w:lvl>
+    <w:lvl w:ilvl="6" w:tplc="280A000F" w:tentative="1">
+      <w:start w:val="1"/>
+      <w:numFmt w:val="decimal"/>
+      <w:lvlText w:val="%7."/>
+      <w:lvlJc w:val="left"/>
+      <w:pPr>
+        <w:ind w:left="5040" w:hanging="360"/>
+      </w:pPr>
+    </w:lvl>
+    <w:lvl w:ilvl="7" w:tplc="280A0019" w:tentative="1">
+      <w:start w:val="1"/>
+      <w:numFmt w:val="lowerLetter"/>
+      <w:lvlText w:val="%8."/>
+      <w:lvlJc w:val="left"/>
+      <w:pPr>
+        <w:ind w:left="5760" w:hanging="360"/>
+      </w:pPr>
+    </w:lvl>
+    <w:lvl w:ilvl="8" w:tplc="280A001B" w:tentative="1">
+      <w:start w:val="1"/>
+      <w:numFmt w:val="lowerRoman"/>
+      <w:lvlText w:val="%9."/>
+      <w:lvlJc w:val="right"/>
+      <w:pPr>
+        <w:ind w:left="6480" w:hanging="180"/>
+      </w:pPr>
+    </w:lvl>
+  </w:abstractNum>
+  <w:abstractNum w:abstractNumId="13">
     <w:nsid w:val="56DD326D"/>
     <w:multiLevelType w:val="hybridMultilevel"/>
     <w:tmpl w:val="B84025F8"/>
@@ -6191,7 +6108,7 @@
       </w:pPr>
     </w:lvl>
   </w:abstractNum>
-  <w:abstractNum w:abstractNumId="11">
+  <w:abstractNum w:abstractNumId="14">
     <w:nsid w:val="5A843F08"/>
     <w:multiLevelType w:val="hybridMultilevel"/>
     <w:tmpl w:val="3A3ED698"/>
@@ -6281,7 +6198,7 @@
       </w:pPr>
     </w:lvl>
   </w:abstractNum>
-  <w:abstractNum w:abstractNumId="12">
+  <w:abstractNum w:abstractNumId="15">
     <w:nsid w:val="5AF40D82"/>
     <w:multiLevelType w:val="hybridMultilevel"/>
     <w:tmpl w:val="ECA61B16"/>
@@ -6394,7 +6311,7 @@
       </w:rPr>
     </w:lvl>
   </w:abstractNum>
-  <w:abstractNum w:abstractNumId="13">
+  <w:abstractNum w:abstractNumId="16">
     <w:nsid w:val="717F5361"/>
     <w:multiLevelType w:val="hybridMultilevel"/>
     <w:tmpl w:val="3A3ED698"/>
@@ -6485,16 +6402,16 @@
     </w:lvl>
   </w:abstractNum>
   <w:num w:numId="1">
-    <w:abstractNumId w:val="8"/>
+    <w:abstractNumId w:val="10"/>
   </w:num>
   <w:num w:numId="2">
-    <w:abstractNumId w:val="13"/>
+    <w:abstractNumId w:val="16"/>
   </w:num>
   <w:num w:numId="3">
-    <w:abstractNumId w:val="6"/>
+    <w:abstractNumId w:val="7"/>
   </w:num>
   <w:num w:numId="4">
-    <w:abstractNumId w:val="10"/>
+    <w:abstractNumId w:val="13"/>
   </w:num>
   <w:num w:numId="5">
     <w:abstractNumId w:val="2"/>
@@ -6503,28 +6420,37 @@
     <w:abstractNumId w:val="3"/>
   </w:num>
   <w:num w:numId="7">
-    <w:abstractNumId w:val="9"/>
+    <w:abstractNumId w:val="11"/>
   </w:num>
   <w:num w:numId="8">
-    <w:abstractNumId w:val="7"/>
+    <w:abstractNumId w:val="8"/>
   </w:num>
   <w:num w:numId="9">
     <w:abstractNumId w:val="1"/>
   </w:num>
   <w:num w:numId="10">
-    <w:abstractNumId w:val="12"/>
+    <w:abstractNumId w:val="15"/>
   </w:num>
   <w:num w:numId="11">
-    <w:abstractNumId w:val="5"/>
+    <w:abstractNumId w:val="6"/>
   </w:num>
   <w:num w:numId="12">
     <w:abstractNumId w:val="0"/>
   </w:num>
   <w:num w:numId="13">
-    <w:abstractNumId w:val="4"/>
+    <w:abstractNumId w:val="5"/>
   </w:num>
   <w:num w:numId="14">
-    <w:abstractNumId w:val="11"/>
+    <w:abstractNumId w:val="14"/>
+  </w:num>
+  <w:num w:numId="15">
+    <w:abstractNumId w:val="9"/>
+  </w:num>
+  <w:num w:numId="16">
+    <w:abstractNumId w:val="12"/>
+  </w:num>
+  <w:num w:numId="17">
+    <w:abstractNumId w:val="4"/>
   </w:num>
 </w:numbering>
 </file>

</xml_diff>

<commit_message>
[develop] - [Modificacion de GUIA DE USUARIO y GUIA DE INSTALACION]
</commit_message>
<xml_diff>
--- a/configuracion/GUIA DE USUARIO.docx
+++ b/configuracion/GUIA DE USUARIO.docx
@@ -156,10 +156,10 @@
         </w:rPr>
         <w:lastRenderedPageBreak/>
         <w:drawing>
-          <wp:inline distT="0" distB="0" distL="0" distR="0" wp14:anchorId="27049A5C" wp14:editId="75271E47">
-            <wp:extent cx="5612130" cy="4104640"/>
-            <wp:effectExtent l="19050" t="19050" r="26670" b="10160"/>
-            <wp:docPr id="41" name="Imagen 41"/>
+          <wp:inline distT="0" distB="0" distL="0" distR="0" wp14:anchorId="57C875A6" wp14:editId="1BBBBECA">
+            <wp:extent cx="5612130" cy="4215130"/>
+            <wp:effectExtent l="19050" t="19050" r="26670" b="13970"/>
+            <wp:docPr id="4" name="Imagen 4"/>
             <wp:cNvGraphicFramePr>
               <a:graphicFrameLocks xmlns:a="http://schemas.openxmlformats.org/drawingml/2006/main" noChangeAspect="1"/>
             </wp:cNvGraphicFramePr>
@@ -179,7 +179,7 @@
                   <pic:spPr>
                     <a:xfrm>
                       <a:off x="0" y="0"/>
-                      <a:ext cx="5612130" cy="4104640"/>
+                      <a:ext cx="5612130" cy="4215130"/>
                     </a:xfrm>
                     <a:prstGeom prst="rect">
                       <a:avLst/>
@@ -200,6 +200,170 @@
     <w:p>
       <w:pPr>
         <w:jc w:val="both"/>
+        <w:rPr>
+          <w:color w:val="FF0000"/>
+        </w:rPr>
+      </w:pPr>
+      <w:r>
+        <w:rPr>
+          <w:color w:val="FF0000"/>
+        </w:rPr>
+        <w:t>IMPORTANTE: para que la aplicación funcione correctamente se debe generar los formatos de los reportes de la siguiente manera:</w:t>
+      </w:r>
+    </w:p>
+    <w:p>
+      <w:pPr>
+        <w:jc w:val="both"/>
+        <w:rPr>
+          <w:color w:val="FF0000"/>
+        </w:rPr>
+      </w:pPr>
+      <w:r>
+        <w:rPr>
+          <w:color w:val="FF0000"/>
+        </w:rPr>
+        <w:t>Nota: Los formatos de reporte se generan en el “disco D”,  en la carpeta D:\</w:t>
+      </w:r>
+      <w:r>
+        <w:rPr>
+          <w:color w:val="FF0000"/>
+        </w:rPr>
+        <w:t>app-panaderia</w:t>
+      </w:r>
+      <w:bookmarkStart w:id="0" w:name="_GoBack"/>
+      <w:bookmarkEnd w:id="0"/>
+    </w:p>
+    <w:p>
+      <w:pPr>
+        <w:jc w:val="both"/>
+        <w:rPr>
+          <w:color w:val="FF0000"/>
+        </w:rPr>
+      </w:pPr>
+      <w:r>
+        <w:rPr>
+          <w:noProof/>
+          <w:lang w:eastAsia="es-PE"/>
+        </w:rPr>
+        <w:drawing>
+          <wp:inline distT="0" distB="0" distL="0" distR="0" wp14:anchorId="2F1D8A9B" wp14:editId="0A85E7A9">
+            <wp:extent cx="5612130" cy="1073785"/>
+            <wp:effectExtent l="19050" t="19050" r="26670" b="12065"/>
+            <wp:docPr id="6" name="Imagen 6"/>
+            <wp:cNvGraphicFramePr>
+              <a:graphicFrameLocks xmlns:a="http://schemas.openxmlformats.org/drawingml/2006/main" noChangeAspect="1"/>
+            </wp:cNvGraphicFramePr>
+            <a:graphic xmlns:a="http://schemas.openxmlformats.org/drawingml/2006/main">
+              <a:graphicData uri="http://schemas.openxmlformats.org/drawingml/2006/picture">
+                <pic:pic xmlns:pic="http://schemas.openxmlformats.org/drawingml/2006/picture">
+                  <pic:nvPicPr>
+                    <pic:cNvPr id="0" name=""/>
+                    <pic:cNvPicPr/>
+                  </pic:nvPicPr>
+                  <pic:blipFill>
+                    <a:blip r:embed="rId8"/>
+                    <a:stretch>
+                      <a:fillRect/>
+                    </a:stretch>
+                  </pic:blipFill>
+                  <pic:spPr>
+                    <a:xfrm>
+                      <a:off x="0" y="0"/>
+                      <a:ext cx="5612130" cy="1073785"/>
+                    </a:xfrm>
+                    <a:prstGeom prst="rect">
+                      <a:avLst/>
+                    </a:prstGeom>
+                    <a:ln>
+                      <a:solidFill>
+                        <a:schemeClr val="accent1"/>
+                      </a:solidFill>
+                    </a:ln>
+                  </pic:spPr>
+                </pic:pic>
+              </a:graphicData>
+            </a:graphic>
+          </wp:inline>
+        </w:drawing>
+      </w:r>
+    </w:p>
+    <w:p>
+      <w:pPr>
+        <w:jc w:val="center"/>
+      </w:pPr>
+      <w:r>
+        <w:rPr>
+          <w:noProof/>
+          <w:lang w:eastAsia="es-PE"/>
+        </w:rPr>
+        <w:drawing>
+          <wp:inline distT="0" distB="0" distL="0" distR="0" wp14:anchorId="5C97BE67" wp14:editId="44706A4E">
+            <wp:extent cx="3314700" cy="695325"/>
+            <wp:effectExtent l="0" t="0" r="0" b="9525"/>
+            <wp:docPr id="14" name="Imagen 14"/>
+            <wp:cNvGraphicFramePr>
+              <a:graphicFrameLocks xmlns:a="http://schemas.openxmlformats.org/drawingml/2006/main" noChangeAspect="1"/>
+            </wp:cNvGraphicFramePr>
+            <a:graphic xmlns:a="http://schemas.openxmlformats.org/drawingml/2006/main">
+              <a:graphicData uri="http://schemas.openxmlformats.org/drawingml/2006/picture">
+                <pic:pic xmlns:pic="http://schemas.openxmlformats.org/drawingml/2006/picture">
+                  <pic:nvPicPr>
+                    <pic:cNvPr id="0" name=""/>
+                    <pic:cNvPicPr/>
+                  </pic:nvPicPr>
+                  <pic:blipFill>
+                    <a:blip r:embed="rId9"/>
+                    <a:stretch>
+                      <a:fillRect/>
+                    </a:stretch>
+                  </pic:blipFill>
+                  <pic:spPr>
+                    <a:xfrm>
+                      <a:off x="0" y="0"/>
+                      <a:ext cx="3314700" cy="695325"/>
+                    </a:xfrm>
+                    <a:prstGeom prst="rect">
+                      <a:avLst/>
+                    </a:prstGeom>
+                  </pic:spPr>
+                </pic:pic>
+              </a:graphicData>
+            </a:graphic>
+          </wp:inline>
+        </w:drawing>
+      </w:r>
+    </w:p>
+    <w:p>
+      <w:pPr>
+        <w:jc w:val="both"/>
+      </w:pPr>
+      <w:r>
+        <w:t>Listo</w:t>
+      </w:r>
+    </w:p>
+    <w:p>
+      <w:pPr>
+        <w:jc w:val="both"/>
+      </w:pPr>
+    </w:p>
+    <w:p>
+      <w:pPr>
+        <w:jc w:val="both"/>
+      </w:pPr>
+    </w:p>
+    <w:p>
+      <w:pPr>
+        <w:jc w:val="both"/>
+      </w:pPr>
+    </w:p>
+    <w:p>
+      <w:pPr>
+        <w:jc w:val="both"/>
+      </w:pPr>
+    </w:p>
+    <w:p>
+      <w:pPr>
+        <w:jc w:val="both"/>
       </w:pPr>
     </w:p>
     <w:p>
@@ -335,7 +499,6 @@
           <w:noProof/>
           <w:lang w:eastAsia="es-PE"/>
         </w:rPr>
-        <w:lastRenderedPageBreak/>
         <w:drawing>
           <wp:inline distT="0" distB="0" distL="0" distR="0" wp14:anchorId="1674E560" wp14:editId="2FC19E0D">
             <wp:extent cx="5612130" cy="4255770"/>
@@ -352,7 +515,7 @@
                     <pic:cNvPicPr/>
                   </pic:nvPicPr>
                   <pic:blipFill>
-                    <a:blip r:embed="rId8"/>
+                    <a:blip r:embed="rId10"/>
                     <a:stretch>
                       <a:fillRect/>
                     </a:stretch>
@@ -441,7 +604,7 @@
                     <pic:cNvPicPr/>
                   </pic:nvPicPr>
                   <pic:blipFill>
-                    <a:blip r:embed="rId9"/>
+                    <a:blip r:embed="rId11"/>
                     <a:stretch>
                       <a:fillRect/>
                     </a:stretch>
@@ -479,6 +642,7 @@
           <w:noProof/>
           <w:lang w:eastAsia="es-PE"/>
         </w:rPr>
+        <w:lastRenderedPageBreak/>
         <w:drawing>
           <wp:inline distT="0" distB="0" distL="0" distR="0" wp14:anchorId="5B5618DF" wp14:editId="45898F45">
             <wp:extent cx="5612130" cy="2675255"/>
@@ -495,7 +659,7 @@
                     <pic:cNvPicPr/>
                   </pic:nvPicPr>
                   <pic:blipFill>
-                    <a:blip r:embed="rId10"/>
+                    <a:blip r:embed="rId12"/>
                     <a:stretch>
                       <a:fillRect/>
                     </a:stretch>
@@ -553,7 +717,6 @@
         <w:rPr>
           <w:b/>
         </w:rPr>
-        <w:lastRenderedPageBreak/>
         <w:t>REGISTRAR SUB PARAMETROS</w:t>
       </w:r>
     </w:p>
@@ -615,7 +778,7 @@
                     <pic:cNvPicPr/>
                   </pic:nvPicPr>
                   <pic:blipFill>
-                    <a:blip r:embed="rId11"/>
+                    <a:blip r:embed="rId13"/>
                     <a:stretch>
                       <a:fillRect/>
                     </a:stretch>
@@ -653,6 +816,7 @@
           <w:noProof/>
           <w:lang w:eastAsia="es-PE"/>
         </w:rPr>
+        <w:lastRenderedPageBreak/>
         <w:drawing>
           <wp:inline distT="0" distB="0" distL="0" distR="0" wp14:anchorId="0C0C696F" wp14:editId="53358883">
             <wp:extent cx="4868883" cy="4115248"/>
@@ -669,7 +833,7 @@
                     <pic:cNvPicPr/>
                   </pic:nvPicPr>
                   <pic:blipFill>
-                    <a:blip r:embed="rId12"/>
+                    <a:blip r:embed="rId14"/>
                     <a:stretch>
                       <a:fillRect/>
                     </a:stretch>
@@ -856,7 +1020,6 @@
         <w:rPr>
           <w:b/>
         </w:rPr>
-        <w:lastRenderedPageBreak/>
         <w:t xml:space="preserve">PARAMETRO: </w:t>
       </w:r>
       <w:r>
@@ -964,6 +1127,7 @@
         <w:jc w:val="both"/>
       </w:pPr>
       <w:r>
+        <w:lastRenderedPageBreak/>
         <w:t xml:space="preserve">CODIGO: </w:t>
       </w:r>
       <w:r>
@@ -1175,7 +1339,7 @@
                     <pic:cNvPicPr/>
                   </pic:nvPicPr>
                   <pic:blipFill>
-                    <a:blip r:embed="rId13"/>
+                    <a:blip r:embed="rId15"/>
                     <a:stretch>
                       <a:fillRect/>
                     </a:stretch>
@@ -1217,7 +1381,6 @@
         <w:rPr>
           <w:b/>
         </w:rPr>
-        <w:lastRenderedPageBreak/>
         <w:t xml:space="preserve">REGISTRAR </w:t>
       </w:r>
       <w:r>
@@ -1285,7 +1448,7 @@
                     <pic:cNvPicPr/>
                   </pic:nvPicPr>
                   <pic:blipFill>
-                    <a:blip r:embed="rId9"/>
+                    <a:blip r:embed="rId11"/>
                     <a:stretch>
                       <a:fillRect/>
                     </a:stretch>
@@ -1323,6 +1486,7 @@
           <w:noProof/>
           <w:lang w:eastAsia="es-PE"/>
         </w:rPr>
+        <w:lastRenderedPageBreak/>
         <w:drawing>
           <wp:inline distT="0" distB="0" distL="0" distR="0" wp14:anchorId="74B2BA03" wp14:editId="695598DA">
             <wp:extent cx="5612130" cy="2183130"/>
@@ -1339,7 +1503,7 @@
                     <pic:cNvPicPr/>
                   </pic:nvPicPr>
                   <pic:blipFill>
-                    <a:blip r:embed="rId14"/>
+                    <a:blip r:embed="rId16"/>
                     <a:stretch>
                       <a:fillRect/>
                     </a:stretch>
@@ -1570,7 +1734,7 @@
                     <pic:cNvPicPr/>
                   </pic:nvPicPr>
                   <pic:blipFill>
-                    <a:blip r:embed="rId15"/>
+                    <a:blip r:embed="rId17"/>
                     <a:stretch>
                       <a:fillRect/>
                     </a:stretch>
@@ -1624,7 +1788,7 @@
                     <pic:cNvPicPr/>
                   </pic:nvPicPr>
                   <pic:blipFill>
-                    <a:blip r:embed="rId16"/>
+                    <a:blip r:embed="rId18"/>
                     <a:stretch>
                       <a:fillRect/>
                     </a:stretch>
@@ -1719,6 +1883,7 @@
           <w:noProof/>
           <w:lang w:eastAsia="es-PE"/>
         </w:rPr>
+        <w:lastRenderedPageBreak/>
         <w:drawing>
           <wp:inline distT="0" distB="0" distL="0" distR="0" wp14:anchorId="553BE85D" wp14:editId="764E0C3A">
             <wp:extent cx="495300" cy="676275"/>
@@ -1735,7 +1900,7 @@
                     <pic:cNvPicPr/>
                   </pic:nvPicPr>
                   <pic:blipFill>
-                    <a:blip r:embed="rId17"/>
+                    <a:blip r:embed="rId19"/>
                     <a:stretch>
                       <a:fillRect/>
                     </a:stretch>
@@ -1799,7 +1964,7 @@
                     <pic:cNvPicPr/>
                   </pic:nvPicPr>
                   <pic:blipFill>
-                    <a:blip r:embed="rId18"/>
+                    <a:blip r:embed="rId20"/>
                     <a:stretch>
                       <a:fillRect/>
                     </a:stretch>
@@ -1944,7 +2109,7 @@
                     <pic:cNvPicPr/>
                   </pic:nvPicPr>
                   <pic:blipFill>
-                    <a:blip r:embed="rId19"/>
+                    <a:blip r:embed="rId21"/>
                     <a:stretch>
                       <a:fillRect/>
                     </a:stretch>
@@ -1986,7 +2151,6 @@
         <w:rPr>
           <w:b/>
         </w:rPr>
-        <w:lastRenderedPageBreak/>
         <w:t>REGISTRAR PRODUCTO</w:t>
       </w:r>
     </w:p>
@@ -2014,6 +2178,7 @@
           <w:noProof/>
           <w:lang w:eastAsia="es-PE"/>
         </w:rPr>
+        <w:lastRenderedPageBreak/>
         <w:drawing>
           <wp:inline distT="0" distB="0" distL="0" distR="0" wp14:anchorId="182DC4B1" wp14:editId="2EDF6FA7">
             <wp:extent cx="1114425" cy="457200"/>
@@ -2030,7 +2195,7 @@
                     <pic:cNvPicPr/>
                   </pic:nvPicPr>
                   <pic:blipFill>
-                    <a:blip r:embed="rId20"/>
+                    <a:blip r:embed="rId22"/>
                     <a:stretch>
                       <a:fillRect/>
                     </a:stretch>
@@ -2076,7 +2241,7 @@
                     <pic:cNvPicPr/>
                   </pic:nvPicPr>
                   <pic:blipFill>
-                    <a:blip r:embed="rId21"/>
+                    <a:blip r:embed="rId23"/>
                     <a:stretch>
                       <a:fillRect/>
                     </a:stretch>
@@ -2264,7 +2429,7 @@
                     <pic:cNvPicPr/>
                   </pic:nvPicPr>
                   <pic:blipFill>
-                    <a:blip r:embed="rId22"/>
+                    <a:blip r:embed="rId24"/>
                     <a:stretch>
                       <a:fillRect/>
                     </a:stretch>
@@ -2315,7 +2480,7 @@
                     <pic:cNvPicPr/>
                   </pic:nvPicPr>
                   <pic:blipFill>
-                    <a:blip r:embed="rId23"/>
+                    <a:blip r:embed="rId25"/>
                     <a:stretch>
                       <a:fillRect/>
                     </a:stretch>
@@ -2398,7 +2563,7 @@
                     <pic:cNvPicPr/>
                   </pic:nvPicPr>
                   <pic:blipFill>
-                    <a:blip r:embed="rId24"/>
+                    <a:blip r:embed="rId26"/>
                     <a:stretch>
                       <a:fillRect/>
                     </a:stretch>
@@ -2449,7 +2614,7 @@
                     <pic:cNvPicPr/>
                   </pic:nvPicPr>
                   <pic:blipFill>
-                    <a:blip r:embed="rId25"/>
+                    <a:blip r:embed="rId27"/>
                     <a:stretch>
                       <a:fillRect/>
                     </a:stretch>
@@ -2624,7 +2789,7 @@
                     </pic:cNvPicPr>
                   </pic:nvPicPr>
                   <pic:blipFill>
-                    <a:blip r:embed="rId26">
+                    <a:blip r:embed="rId28">
                       <a:extLst>
                         <a:ext uri="{28A0092B-C50C-407E-A947-70E740481C1C}">
                           <a14:useLocalDpi xmlns:a14="http://schemas.microsoft.com/office/drawing/2010/main" val="0"/>
@@ -2726,7 +2891,7 @@
                     <pic:cNvPicPr/>
                   </pic:nvPicPr>
                   <pic:blipFill>
-                    <a:blip r:embed="rId27"/>
+                    <a:blip r:embed="rId29"/>
                     <a:stretch>
                       <a:fillRect/>
                     </a:stretch>
@@ -2805,7 +2970,7 @@
                     <pic:cNvPicPr/>
                   </pic:nvPicPr>
                   <pic:blipFill>
-                    <a:blip r:embed="rId28"/>
+                    <a:blip r:embed="rId30"/>
                     <a:stretch>
                       <a:fillRect/>
                     </a:stretch>
@@ -2880,7 +3045,7 @@
                     <pic:cNvPicPr/>
                   </pic:nvPicPr>
                   <pic:blipFill>
-                    <a:blip r:embed="rId29"/>
+                    <a:blip r:embed="rId31"/>
                     <a:stretch>
                       <a:fillRect/>
                     </a:stretch>
@@ -3035,7 +3200,7 @@
                     <pic:cNvPicPr/>
                   </pic:nvPicPr>
                   <pic:blipFill>
-                    <a:blip r:embed="rId30"/>
+                    <a:blip r:embed="rId32"/>
                     <a:stretch>
                       <a:fillRect/>
                     </a:stretch>
@@ -3124,7 +3289,7 @@
                     <pic:cNvPicPr/>
                   </pic:nvPicPr>
                   <pic:blipFill>
-                    <a:blip r:embed="rId31"/>
+                    <a:blip r:embed="rId33"/>
                     <a:stretch>
                       <a:fillRect/>
                     </a:stretch>
@@ -3214,7 +3379,7 @@
                     <pic:cNvPicPr/>
                   </pic:nvPicPr>
                   <pic:blipFill>
-                    <a:blip r:embed="rId32"/>
+                    <a:blip r:embed="rId34"/>
                     <a:stretch>
                       <a:fillRect/>
                     </a:stretch>
@@ -3300,7 +3465,7 @@
                     <pic:cNvPicPr/>
                   </pic:nvPicPr>
                   <pic:blipFill>
-                    <a:blip r:embed="rId33"/>
+                    <a:blip r:embed="rId35"/>
                     <a:stretch>
                       <a:fillRect/>
                     </a:stretch>
@@ -3351,7 +3516,7 @@
                     <pic:cNvPicPr/>
                   </pic:nvPicPr>
                   <pic:blipFill>
-                    <a:blip r:embed="rId34"/>
+                    <a:blip r:embed="rId36"/>
                     <a:stretch>
                       <a:fillRect/>
                     </a:stretch>
@@ -3491,7 +3656,7 @@
                     <pic:cNvPicPr/>
                   </pic:nvPicPr>
                   <pic:blipFill>
-                    <a:blip r:embed="rId35"/>
+                    <a:blip r:embed="rId37"/>
                     <a:stretch>
                       <a:fillRect/>
                     </a:stretch>
@@ -3579,7 +3744,7 @@
                     <pic:cNvPicPr/>
                   </pic:nvPicPr>
                   <pic:blipFill>
-                    <a:blip r:embed="rId36"/>
+                    <a:blip r:embed="rId38"/>
                     <a:stretch>
                       <a:fillRect/>
                     </a:stretch>
@@ -3668,7 +3833,7 @@
                     <pic:cNvPicPr/>
                   </pic:nvPicPr>
                   <pic:blipFill>
-                    <a:blip r:embed="rId37"/>
+                    <a:blip r:embed="rId39"/>
                     <a:stretch>
                       <a:fillRect/>
                     </a:stretch>
@@ -3722,7 +3887,7 @@
                     <pic:cNvPicPr/>
                   </pic:nvPicPr>
                   <pic:blipFill>
-                    <a:blip r:embed="rId38"/>
+                    <a:blip r:embed="rId40"/>
                     <a:stretch>
                       <a:fillRect/>
                     </a:stretch>
@@ -3814,7 +3979,7 @@
                     <pic:cNvPicPr/>
                   </pic:nvPicPr>
                   <pic:blipFill>
-                    <a:blip r:embed="rId33"/>
+                    <a:blip r:embed="rId35"/>
                     <a:stretch>
                       <a:fillRect/>
                     </a:stretch>
@@ -3865,7 +4030,7 @@
                     <pic:cNvPicPr/>
                   </pic:nvPicPr>
                   <pic:blipFill>
-                    <a:blip r:embed="rId34"/>
+                    <a:blip r:embed="rId36"/>
                     <a:stretch>
                       <a:fillRect/>
                     </a:stretch>
@@ -3997,7 +4162,7 @@
                     <pic:cNvPicPr/>
                   </pic:nvPicPr>
                   <pic:blipFill>
-                    <a:blip r:embed="rId39"/>
+                    <a:blip r:embed="rId41"/>
                     <a:stretch>
                       <a:fillRect/>
                     </a:stretch>
@@ -4093,7 +4258,7 @@
                     <pic:cNvPicPr/>
                   </pic:nvPicPr>
                   <pic:blipFill>
-                    <a:blip r:embed="rId40"/>
+                    <a:blip r:embed="rId42"/>
                     <a:stretch>
                       <a:fillRect/>
                     </a:stretch>
@@ -4181,7 +4346,7 @@
                     <pic:cNvPicPr/>
                   </pic:nvPicPr>
                   <pic:blipFill>
-                    <a:blip r:embed="rId41"/>
+                    <a:blip r:embed="rId43"/>
                     <a:stretch>
                       <a:fillRect/>
                     </a:stretch>
@@ -4235,7 +4400,7 @@
                     <pic:cNvPicPr/>
                   </pic:nvPicPr>
                   <pic:blipFill>
-                    <a:blip r:embed="rId42"/>
+                    <a:blip r:embed="rId44"/>
                     <a:stretch>
                       <a:fillRect/>
                     </a:stretch>
@@ -4280,24 +4445,15 @@
         <w:rPr>
           <w:b/>
         </w:rPr>
-        <w:t xml:space="preserve">MENU </w:t>
-      </w:r>
-      <w:r>
-        <w:rPr>
-          <w:b/>
-        </w:rPr>
-        <w:t>REPORTES</w:t>
-      </w:r>
-    </w:p>
-    <w:p>
-      <w:pPr>
-        <w:jc w:val="both"/>
-      </w:pPr>
-      <w:r>
-        <w:t>Contiene 2</w:t>
-      </w:r>
-      <w:r>
-        <w:t xml:space="preserve"> </w:t>
+        <w:t>MENU REPORTES</w:t>
+      </w:r>
+    </w:p>
+    <w:p>
+      <w:pPr>
+        <w:jc w:val="both"/>
+      </w:pPr>
+      <w:r>
+        <w:t xml:space="preserve">Contiene 2 </w:t>
       </w:r>
       <w:proofErr w:type="spellStart"/>
       <w:r>
@@ -4338,13 +4494,7 @@
         <w:t>Inte</w:t>
       </w:r>
       <w:r>
-        <w:t xml:space="preserve">rfaz que permitirá </w:t>
-      </w:r>
-      <w:r>
-        <w:t>generar los reportes</w:t>
-      </w:r>
-      <w:r>
-        <w:t>.</w:t>
+        <w:t>rfaz que permitirá generar los reportes.</w:t>
       </w:r>
     </w:p>
     <w:p>
@@ -4371,13 +4521,7 @@
         <w:rPr>
           <w:b/>
         </w:rPr>
-        <w:t xml:space="preserve">BANDEJA </w:t>
-      </w:r>
-      <w:r>
-        <w:rPr>
-          <w:b/>
-        </w:rPr>
-        <w:t>RESUMEN INSUMOS</w:t>
+        <w:t>BANDEJA RESUMEN INSUMOS</w:t>
       </w:r>
     </w:p>
     <w:p>
@@ -4387,10 +4531,7 @@
         <w:jc w:val="both"/>
       </w:pPr>
       <w:r>
-        <w:t xml:space="preserve">Permitirá </w:t>
-      </w:r>
-      <w:r>
-        <w:t>generar el resumen de insumos utilizados por los trabajadores</w:t>
+        <w:t>Permitirá generar el resumen de insumos utilizados por los trabajadores</w:t>
       </w:r>
       <w:r>
         <w:t xml:space="preserve"> por día y mes</w:t>
@@ -4410,10 +4551,10 @@
         </w:rPr>
         <w:lastRenderedPageBreak/>
         <w:drawing>
-          <wp:inline distT="0" distB="0" distL="0" distR="0" wp14:anchorId="328C2DD9" wp14:editId="46C7A0F8">
-            <wp:extent cx="5612130" cy="5528310"/>
-            <wp:effectExtent l="19050" t="19050" r="26670" b="15240"/>
-            <wp:docPr id="48" name="Imagen 48"/>
+          <wp:inline distT="0" distB="0" distL="0" distR="0" wp14:anchorId="74CF1AB3" wp14:editId="77621903">
+            <wp:extent cx="5896120" cy="4405745"/>
+            <wp:effectExtent l="19050" t="19050" r="9525" b="13970"/>
+            <wp:docPr id="17" name="Imagen 17"/>
             <wp:cNvGraphicFramePr>
               <a:graphicFrameLocks xmlns:a="http://schemas.openxmlformats.org/drawingml/2006/main" noChangeAspect="1"/>
             </wp:cNvGraphicFramePr>
@@ -4425,7 +4566,7 @@
                     <pic:cNvPicPr/>
                   </pic:nvPicPr>
                   <pic:blipFill>
-                    <a:blip r:embed="rId43"/>
+                    <a:blip r:embed="rId45"/>
                     <a:stretch>
                       <a:fillRect/>
                     </a:stretch>
@@ -4433,7 +4574,7 @@
                   <pic:spPr>
                     <a:xfrm>
                       <a:off x="0" y="0"/>
-                      <a:ext cx="5612130" cy="5528310"/>
+                      <a:ext cx="5903458" cy="4411228"/>
                     </a:xfrm>
                     <a:prstGeom prst="rect">
                       <a:avLst/>
@@ -4518,7 +4659,7 @@
                     <pic:cNvPicPr/>
                   </pic:nvPicPr>
                   <pic:blipFill>
-                    <a:blip r:embed="rId44"/>
+                    <a:blip r:embed="rId46"/>
                     <a:stretch>
                       <a:fillRect/>
                     </a:stretch>
@@ -4551,106 +4692,6 @@
       <w:pPr>
         <w:jc w:val="center"/>
       </w:pPr>
-    </w:p>
-    <w:p>
-      <w:pPr>
-        <w:jc w:val="both"/>
-        <w:rPr>
-          <w:b/>
-        </w:rPr>
-      </w:pPr>
-    </w:p>
-    <w:p>
-      <w:pPr>
-        <w:pStyle w:val="Prrafodelista"/>
-        <w:numPr>
-          <w:ilvl w:val="0"/>
-          <w:numId w:val="16"/>
-        </w:numPr>
-        <w:ind w:left="426" w:hanging="426"/>
-        <w:jc w:val="both"/>
-        <w:rPr>
-          <w:b/>
-        </w:rPr>
-      </w:pPr>
-      <w:r>
-        <w:rPr>
-          <w:b/>
-        </w:rPr>
-        <w:t xml:space="preserve">REGISTRAR </w:t>
-      </w:r>
-      <w:r>
-        <w:rPr>
-          <w:b/>
-        </w:rPr>
-        <w:t>VENTAS</w:t>
-      </w:r>
-    </w:p>
-    <w:p>
-      <w:pPr>
-        <w:pStyle w:val="Prrafodelista"/>
-        <w:ind w:left="426"/>
-        <w:jc w:val="both"/>
-      </w:pPr>
-      <w:r>
-        <w:t>Inte</w:t>
-      </w:r>
-      <w:r>
-        <w:t>rfaz que permitirá generar los reportes</w:t>
-      </w:r>
-      <w:r>
-        <w:t xml:space="preserve"> de ventas</w:t>
-      </w:r>
-      <w:r>
-        <w:t>.</w:t>
-      </w:r>
-    </w:p>
-    <w:p>
-      <w:pPr>
-        <w:pStyle w:val="Prrafodelista"/>
-        <w:ind w:left="426"/>
-        <w:jc w:val="both"/>
-      </w:pPr>
-    </w:p>
-    <w:p>
-      <w:pPr>
-        <w:pStyle w:val="Prrafodelista"/>
-        <w:numPr>
-          <w:ilvl w:val="0"/>
-          <w:numId w:val="17"/>
-        </w:numPr>
-        <w:jc w:val="both"/>
-        <w:rPr>
-          <w:b/>
-        </w:rPr>
-      </w:pPr>
-      <w:r>
-        <w:rPr>
-          <w:b/>
-        </w:rPr>
-        <w:t>BANDEJA RESUMEN INSUMOS</w:t>
-      </w:r>
-    </w:p>
-    <w:p>
-      <w:pPr>
-        <w:pStyle w:val="Prrafodelista"/>
-        <w:ind w:left="851"/>
-        <w:jc w:val="both"/>
-      </w:pPr>
-      <w:r>
-        <w:t>Permitirá generar el resum</w:t>
-      </w:r>
-      <w:r>
-        <w:t>en de las ventas realizadas por día y por mes</w:t>
-      </w:r>
-      <w:r>
-        <w:t>.</w:t>
-      </w:r>
-    </w:p>
-    <w:p>
-      <w:pPr>
-        <w:jc w:val="both"/>
-      </w:pPr>
       <w:r>
         <w:rPr>
           <w:noProof/>
@@ -4658,10 +4699,10 @@
         </w:rPr>
         <w:lastRenderedPageBreak/>
         <w:drawing>
-          <wp:inline distT="0" distB="0" distL="0" distR="0" wp14:anchorId="4DB967E5" wp14:editId="2AADFA1E">
-            <wp:extent cx="5612130" cy="5520690"/>
-            <wp:effectExtent l="19050" t="19050" r="26670" b="22860"/>
-            <wp:docPr id="56" name="Imagen 56"/>
+          <wp:inline distT="0" distB="0" distL="0" distR="0" wp14:anchorId="62D2456C" wp14:editId="28E4A9E0">
+            <wp:extent cx="5612130" cy="4527550"/>
+            <wp:effectExtent l="19050" t="19050" r="26670" b="25400"/>
+            <wp:docPr id="19" name="Imagen 19"/>
             <wp:cNvGraphicFramePr>
               <a:graphicFrameLocks xmlns:a="http://schemas.openxmlformats.org/drawingml/2006/main" noChangeAspect="1"/>
             </wp:cNvGraphicFramePr>
@@ -4673,7 +4714,7 @@
                     <pic:cNvPicPr/>
                   </pic:nvPicPr>
                   <pic:blipFill>
-                    <a:blip r:embed="rId45"/>
+                    <a:blip r:embed="rId47"/>
                     <a:stretch>
                       <a:fillRect/>
                     </a:stretch>
@@ -4681,7 +4722,7 @@
                   <pic:spPr>
                     <a:xfrm>
                       <a:off x="0" y="0"/>
-                      <a:ext cx="5612130" cy="5520690"/>
+                      <a:ext cx="5612130" cy="4527550"/>
                     </a:xfrm>
                     <a:prstGeom prst="rect">
                       <a:avLst/>
@@ -4701,6 +4742,141 @@
     </w:p>
     <w:p>
       <w:pPr>
+        <w:jc w:val="both"/>
+        <w:rPr>
+          <w:b/>
+        </w:rPr>
+      </w:pPr>
+    </w:p>
+    <w:p>
+      <w:pPr>
+        <w:pStyle w:val="Prrafodelista"/>
+        <w:numPr>
+          <w:ilvl w:val="0"/>
+          <w:numId w:val="16"/>
+        </w:numPr>
+        <w:ind w:left="426" w:hanging="426"/>
+        <w:jc w:val="both"/>
+        <w:rPr>
+          <w:b/>
+        </w:rPr>
+      </w:pPr>
+      <w:r>
+        <w:rPr>
+          <w:b/>
+        </w:rPr>
+        <w:t xml:space="preserve">REGISTRAR </w:t>
+      </w:r>
+      <w:r>
+        <w:rPr>
+          <w:b/>
+        </w:rPr>
+        <w:t>VENTAS</w:t>
+      </w:r>
+    </w:p>
+    <w:p>
+      <w:pPr>
+        <w:pStyle w:val="Prrafodelista"/>
+        <w:ind w:left="426"/>
+        <w:jc w:val="both"/>
+      </w:pPr>
+      <w:r>
+        <w:t>Inte</w:t>
+      </w:r>
+      <w:r>
+        <w:t>rfaz que permitirá generar los reportes de ventas.</w:t>
+      </w:r>
+    </w:p>
+    <w:p>
+      <w:pPr>
+        <w:pStyle w:val="Prrafodelista"/>
+        <w:ind w:left="426"/>
+        <w:jc w:val="both"/>
+      </w:pPr>
+    </w:p>
+    <w:p>
+      <w:pPr>
+        <w:pStyle w:val="Prrafodelista"/>
+        <w:numPr>
+          <w:ilvl w:val="0"/>
+          <w:numId w:val="17"/>
+        </w:numPr>
+        <w:jc w:val="both"/>
+        <w:rPr>
+          <w:b/>
+        </w:rPr>
+      </w:pPr>
+      <w:r>
+        <w:rPr>
+          <w:b/>
+        </w:rPr>
+        <w:t>BANDEJA RESUMEN INSUMOS</w:t>
+      </w:r>
+    </w:p>
+    <w:p>
+      <w:pPr>
+        <w:pStyle w:val="Prrafodelista"/>
+        <w:ind w:left="851"/>
+        <w:jc w:val="both"/>
+      </w:pPr>
+      <w:r>
+        <w:t>Permitirá generar el resumen de las ventas realizadas por día y por mes.</w:t>
+      </w:r>
+    </w:p>
+    <w:p>
+      <w:pPr>
+        <w:jc w:val="both"/>
+      </w:pPr>
+      <w:r>
+        <w:rPr>
+          <w:noProof/>
+          <w:lang w:eastAsia="es-PE"/>
+        </w:rPr>
+        <w:lastRenderedPageBreak/>
+        <w:drawing>
+          <wp:inline distT="0" distB="0" distL="0" distR="0" wp14:anchorId="7B204958" wp14:editId="07C95D25">
+            <wp:extent cx="5870343" cy="4405745"/>
+            <wp:effectExtent l="19050" t="19050" r="16510" b="13970"/>
+            <wp:docPr id="21" name="Imagen 21"/>
+            <wp:cNvGraphicFramePr>
+              <a:graphicFrameLocks xmlns:a="http://schemas.openxmlformats.org/drawingml/2006/main" noChangeAspect="1"/>
+            </wp:cNvGraphicFramePr>
+            <a:graphic xmlns:a="http://schemas.openxmlformats.org/drawingml/2006/main">
+              <a:graphicData uri="http://schemas.openxmlformats.org/drawingml/2006/picture">
+                <pic:pic xmlns:pic="http://schemas.openxmlformats.org/drawingml/2006/picture">
+                  <pic:nvPicPr>
+                    <pic:cNvPr id="0" name=""/>
+                    <pic:cNvPicPr/>
+                  </pic:nvPicPr>
+                  <pic:blipFill>
+                    <a:blip r:embed="rId48"/>
+                    <a:stretch>
+                      <a:fillRect/>
+                    </a:stretch>
+                  </pic:blipFill>
+                  <pic:spPr>
+                    <a:xfrm>
+                      <a:off x="0" y="0"/>
+                      <a:ext cx="5893975" cy="4423481"/>
+                    </a:xfrm>
+                    <a:prstGeom prst="rect">
+                      <a:avLst/>
+                    </a:prstGeom>
+                    <a:ln>
+                      <a:solidFill>
+                        <a:schemeClr val="accent1"/>
+                      </a:solidFill>
+                    </a:ln>
+                  </pic:spPr>
+                </pic:pic>
+              </a:graphicData>
+            </a:graphic>
+          </wp:inline>
+        </w:drawing>
+      </w:r>
+    </w:p>
+    <w:p>
+      <w:pPr>
         <w:pStyle w:val="Prrafodelista"/>
         <w:ind w:left="851"/>
         <w:jc w:val="both"/>
@@ -4735,8 +4911,6 @@
       <w:r>
         <w:t>Permitirá exportar el resumen a PDF</w:t>
       </w:r>
-      <w:bookmarkStart w:id="0" w:name="_GoBack"/>
-      <w:bookmarkEnd w:id="0"/>
     </w:p>
     <w:p>
       <w:pPr>
@@ -4765,7 +4939,7 @@
                     <pic:cNvPicPr/>
                   </pic:nvPicPr>
                   <pic:blipFill>
-                    <a:blip r:embed="rId44"/>
+                    <a:blip r:embed="rId46"/>
                     <a:stretch>
                       <a:fillRect/>
                     </a:stretch>
@@ -4790,8 +4964,66 @@
           </wp:inline>
         </w:drawing>
       </w:r>
-      <w:r>
-        <w:t>.</w:t>
+    </w:p>
+    <w:p>
+      <w:pPr>
+        <w:pStyle w:val="Prrafodelista"/>
+        <w:ind w:left="851"/>
+        <w:jc w:val="center"/>
+      </w:pPr>
+    </w:p>
+    <w:p>
+      <w:pPr>
+        <w:pStyle w:val="Prrafodelista"/>
+        <w:ind w:left="0"/>
+        <w:jc w:val="center"/>
+      </w:pPr>
+      <w:r>
+        <w:rPr>
+          <w:noProof/>
+          <w:lang w:eastAsia="es-PE"/>
+        </w:rPr>
+        <w:lastRenderedPageBreak/>
+        <w:drawing>
+          <wp:inline distT="0" distB="0" distL="0" distR="0" wp14:anchorId="5EF834B7" wp14:editId="57FEC488">
+            <wp:extent cx="5715323" cy="4572000"/>
+            <wp:effectExtent l="19050" t="19050" r="19050" b="19050"/>
+            <wp:docPr id="26" name="Imagen 26"/>
+            <wp:cNvGraphicFramePr>
+              <a:graphicFrameLocks xmlns:a="http://schemas.openxmlformats.org/drawingml/2006/main" noChangeAspect="1"/>
+            </wp:cNvGraphicFramePr>
+            <a:graphic xmlns:a="http://schemas.openxmlformats.org/drawingml/2006/main">
+              <a:graphicData uri="http://schemas.openxmlformats.org/drawingml/2006/picture">
+                <pic:pic xmlns:pic="http://schemas.openxmlformats.org/drawingml/2006/picture">
+                  <pic:nvPicPr>
+                    <pic:cNvPr id="0" name=""/>
+                    <pic:cNvPicPr/>
+                  </pic:nvPicPr>
+                  <pic:blipFill>
+                    <a:blip r:embed="rId49"/>
+                    <a:stretch>
+                      <a:fillRect/>
+                    </a:stretch>
+                  </pic:blipFill>
+                  <pic:spPr>
+                    <a:xfrm>
+                      <a:off x="0" y="0"/>
+                      <a:ext cx="5715323" cy="4572000"/>
+                    </a:xfrm>
+                    <a:prstGeom prst="rect">
+                      <a:avLst/>
+                    </a:prstGeom>
+                    <a:ln>
+                      <a:solidFill>
+                        <a:schemeClr val="accent1"/>
+                      </a:solidFill>
+                    </a:ln>
+                  </pic:spPr>
+                </pic:pic>
+              </a:graphicData>
+            </a:graphic>
+          </wp:inline>
+        </w:drawing>
       </w:r>
     </w:p>
     <w:p>

</xml_diff>